<commit_message>
Additional changes to readme
</commit_message>
<xml_diff>
--- a/README.docx
+++ b/README.docx
@@ -25,6 +25,7 @@
           <w:tab w:val="right" w:leader="dot" w:pos="9350"/>
         </w:tabs>
         <w:rPr>
+          <w:rFonts w:asciiTheme="minorHAnsi" w:eastAsiaTheme="minorEastAsia" w:hAnsiTheme="minorHAnsi" w:cstheme="minorBidi"/>
           <w:noProof/>
         </w:rPr>
       </w:pPr>
@@ -37,13 +38,13 @@
       <w:r>
         <w:fldChar w:fldCharType="separate"/>
       </w:r>
-      <w:hyperlink w:anchor="_Toc141737258" w:history="1">
+      <w:hyperlink w:anchor="_Toc141737737" w:history="1">
         <w:r>
           <w:rPr>
             <w:rStyle w:val="Hyperlink"/>
             <w:noProof/>
           </w:rPr>
-          <w:t>Purpose</w:t>
+          <w:t>Purpose of this project</w:t>
         </w:r>
         <w:r>
           <w:rPr>
@@ -64,75 +65,7 @@
             <w:noProof/>
             <w:webHidden/>
           </w:rPr>
-          <w:instrText xml:space="preserve"> PAGEREF _Toc141737258 \h </w:instrText>
-        </w:r>
-        <w:r>
-          <w:rPr>
-            <w:noProof/>
-            <w:webHidden/>
-          </w:rPr>
-        </w:r>
-        <w:r>
-          <w:rPr>
-            <w:noProof/>
-            <w:webHidden/>
-          </w:rPr>
-          <w:fldChar w:fldCharType="separate"/>
-        </w:r>
-        <w:r>
-          <w:rPr>
-            <w:noProof/>
-            <w:webHidden/>
-          </w:rPr>
-          <w:t>1</w:t>
-        </w:r>
-        <w:r>
-          <w:rPr>
-            <w:noProof/>
-            <w:webHidden/>
-          </w:rPr>
-          <w:fldChar w:fldCharType="end"/>
-        </w:r>
-      </w:hyperlink>
-    </w:p>
-    <w:p>
-      <w:pPr>
-        <w:pStyle w:val="TOC1"/>
-        <w:tabs>
-          <w:tab w:val="right" w:leader="dot" w:pos="9350"/>
-        </w:tabs>
-        <w:rPr>
-          <w:noProof/>
-        </w:rPr>
-      </w:pPr>
-      <w:hyperlink w:anchor="_Toc141737259" w:history="1">
-        <w:r>
-          <w:rPr>
-            <w:rStyle w:val="Hyperlink"/>
-            <w:noProof/>
-          </w:rPr>
-          <w:t>Structure of this project</w:t>
-        </w:r>
-        <w:r>
-          <w:rPr>
-            <w:noProof/>
-            <w:webHidden/>
-          </w:rPr>
-          <w:tab/>
-        </w:r>
-        <w:r>
-          <w:rPr>
-            <w:noProof/>
-            <w:webHidden/>
-          </w:rPr>
-          <w:fldChar w:fldCharType="begin"/>
-        </w:r>
-        <w:r>
-          <w:rPr>
-            <w:noProof/>
-            <w:webHidden/>
-          </w:rPr>
-          <w:instrText xml:space="preserve"> PAGEREF _Toc141737259 \h </w:instrText>
+          <w:instrText xml:space="preserve"> PAGEREF _Toc141737737 \h </w:instrText>
         </w:r>
         <w:r>
           <w:rPr>
@@ -165,21 +98,22 @@
     </w:p>
     <w:p>
       <w:pPr>
-        <w:pStyle w:val="TOC2"/>
+        <w:pStyle w:val="TOC1"/>
         <w:tabs>
           <w:tab w:val="right" w:leader="dot" w:pos="9350"/>
         </w:tabs>
         <w:rPr>
+          <w:rFonts w:asciiTheme="minorHAnsi" w:eastAsiaTheme="minorEastAsia" w:hAnsiTheme="minorHAnsi" w:cstheme="minorBidi"/>
           <w:noProof/>
         </w:rPr>
       </w:pPr>
-      <w:hyperlink w:anchor="_Toc141737260" w:history="1">
+      <w:hyperlink w:anchor="_Toc141737738" w:history="1">
         <w:r>
           <w:rPr>
             <w:rStyle w:val="Hyperlink"/>
             <w:noProof/>
           </w:rPr>
-          <w:t>historic:</w:t>
+          <w:t>Structure of this project</w:t>
         </w:r>
         <w:r>
           <w:rPr>
@@ -200,173 +134,7 @@
             <w:noProof/>
             <w:webHidden/>
           </w:rPr>
-          <w:instrText xml:space="preserve"> PAGEREF _Toc141737260 \h </w:instrText>
-        </w:r>
-        <w:r>
-          <w:rPr>
-            <w:noProof/>
-            <w:webHidden/>
-          </w:rPr>
-        </w:r>
-        <w:r>
-          <w:rPr>
-            <w:noProof/>
-            <w:webHidden/>
-          </w:rPr>
-          <w:fldChar w:fldCharType="separate"/>
-        </w:r>
-        <w:r>
-          <w:rPr>
-            <w:noProof/>
-            <w:webHidden/>
-          </w:rPr>
-          <w:t>2</w:t>
-        </w:r>
-        <w:r>
-          <w:rPr>
-            <w:noProof/>
-            <w:webHidden/>
-          </w:rPr>
-          <w:fldChar w:fldCharType="end"/>
-        </w:r>
-      </w:hyperlink>
-    </w:p>
-    <w:p>
-      <w:pPr>
-        <w:pStyle w:val="TOC2"/>
-        <w:tabs>
-          <w:tab w:val="left" w:pos="660"/>
-          <w:tab w:val="right" w:leader="dot" w:pos="9350"/>
-        </w:tabs>
-        <w:rPr>
-          <w:noProof/>
-        </w:rPr>
-      </w:pPr>
-      <w:hyperlink w:anchor="_Toc141737261" w:history="1">
-        <w:r>
-          <w:rPr>
-            <w:rStyle w:val="Hyperlink"/>
-            <w:rFonts w:ascii="Symbol" w:hAnsi="Symbol"/>
-            <w:noProof/>
-          </w:rPr>
-          <w:t></w:t>
-        </w:r>
-        <w:r>
-          <w:rPr>
-            <w:noProof/>
-          </w:rPr>
-          <w:tab/>
-        </w:r>
-        <w:r>
-          <w:rPr>
-            <w:rStyle w:val="Hyperlink"/>
-            <w:noProof/>
-          </w:rPr>
-          <w:t>weekly_data:</w:t>
-        </w:r>
-        <w:r>
-          <w:rPr>
-            <w:noProof/>
-            <w:webHidden/>
-          </w:rPr>
-          <w:tab/>
-        </w:r>
-        <w:r>
-          <w:rPr>
-            <w:noProof/>
-            <w:webHidden/>
-          </w:rPr>
-          <w:fldChar w:fldCharType="begin"/>
-        </w:r>
-        <w:r>
-          <w:rPr>
-            <w:noProof/>
-            <w:webHidden/>
-          </w:rPr>
-          <w:instrText xml:space="preserve"> PAGEREF _Toc141737261 \h </w:instrText>
-        </w:r>
-        <w:r>
-          <w:rPr>
-            <w:noProof/>
-            <w:webHidden/>
-          </w:rPr>
-        </w:r>
-        <w:r>
-          <w:rPr>
-            <w:noProof/>
-            <w:webHidden/>
-          </w:rPr>
-          <w:fldChar w:fldCharType="separate"/>
-        </w:r>
-        <w:r>
-          <w:rPr>
-            <w:noProof/>
-            <w:webHidden/>
-          </w:rPr>
-          <w:t>2</w:t>
-        </w:r>
-        <w:r>
-          <w:rPr>
-            <w:noProof/>
-            <w:webHidden/>
-          </w:rPr>
-          <w:fldChar w:fldCharType="end"/>
-        </w:r>
-      </w:hyperlink>
-    </w:p>
-    <w:p>
-      <w:pPr>
-        <w:pStyle w:val="TOC2"/>
-        <w:tabs>
-          <w:tab w:val="left" w:pos="660"/>
-          <w:tab w:val="right" w:leader="dot" w:pos="9350"/>
-        </w:tabs>
-        <w:rPr>
-          <w:noProof/>
-        </w:rPr>
-      </w:pPr>
-      <w:hyperlink w:anchor="_Toc141737262" w:history="1">
-        <w:r>
-          <w:rPr>
-            <w:rStyle w:val="Hyperlink"/>
-            <w:rFonts w:ascii="Symbol" w:hAnsi="Symbol"/>
-            <w:noProof/>
-          </w:rPr>
-          <w:t></w:t>
-        </w:r>
-        <w:r>
-          <w:rPr>
-            <w:noProof/>
-          </w:rPr>
-          <w:tab/>
-        </w:r>
-        <w:r>
-          <w:rPr>
-            <w:rStyle w:val="Hyperlink"/>
-            <w:noProof/>
-          </w:rPr>
-          <w:t>roundup_scripts</w:t>
-        </w:r>
-        <w:r>
-          <w:rPr>
-            <w:noProof/>
-            <w:webHidden/>
-          </w:rPr>
-          <w:tab/>
-        </w:r>
-        <w:r>
-          <w:rPr>
-            <w:noProof/>
-            <w:webHidden/>
-          </w:rPr>
-          <w:fldChar w:fldCharType="begin"/>
-        </w:r>
-        <w:r>
-          <w:rPr>
-            <w:noProof/>
-            <w:webHidden/>
-          </w:rPr>
-          <w:instrText xml:space="preserve"> PAGEREF _Toc141737262 \h </w:instrText>
+          <w:instrText xml:space="preserve"> PAGEREF _Toc141737738 \h </w:instrText>
         </w:r>
         <w:r>
           <w:rPr>
@@ -401,34 +169,20 @@
       <w:pPr>
         <w:pStyle w:val="TOC2"/>
         <w:tabs>
-          <w:tab w:val="left" w:pos="660"/>
           <w:tab w:val="right" w:leader="dot" w:pos="9350"/>
         </w:tabs>
         <w:rPr>
+          <w:rFonts w:asciiTheme="minorHAnsi" w:eastAsiaTheme="minorEastAsia" w:hAnsiTheme="minorHAnsi" w:cstheme="minorBidi"/>
           <w:noProof/>
         </w:rPr>
       </w:pPr>
-      <w:hyperlink w:anchor="_Toc141737263" w:history="1">
-        <w:r>
-          <w:rPr>
-            <w:rStyle w:val="Hyperlink"/>
-            <w:rFonts w:ascii="Courier New" w:hAnsi="Courier New" w:cs="Courier New"/>
-            <w:noProof/>
-          </w:rPr>
-          <w:t>o</w:t>
-        </w:r>
-        <w:r>
-          <w:rPr>
-            <w:noProof/>
-          </w:rPr>
-          <w:tab/>
-        </w:r>
+      <w:hyperlink w:anchor="_Toc141737739" w:history="1">
         <w:r>
           <w:rPr>
             <w:rStyle w:val="Hyperlink"/>
             <w:noProof/>
           </w:rPr>
-          <w:t>scrapers</w:t>
+          <w:t>historic:</w:t>
         </w:r>
         <w:r>
           <w:rPr>
@@ -449,7 +203,7 @@
             <w:noProof/>
             <w:webHidden/>
           </w:rPr>
-          <w:instrText xml:space="preserve"> PAGEREF _Toc141737263 \h </w:instrText>
+          <w:instrText xml:space="preserve"> PAGEREF _Toc141737739 \h </w:instrText>
         </w:r>
         <w:r>
           <w:rPr>
@@ -482,21 +236,38 @@
     </w:p>
     <w:p>
       <w:pPr>
-        <w:pStyle w:val="TOC1"/>
+        <w:pStyle w:val="TOC2"/>
         <w:tabs>
+          <w:tab w:val="left" w:pos="660"/>
           <w:tab w:val="right" w:leader="dot" w:pos="9350"/>
         </w:tabs>
         <w:rPr>
+          <w:rFonts w:asciiTheme="minorHAnsi" w:eastAsiaTheme="minorEastAsia" w:hAnsiTheme="minorHAnsi" w:cstheme="minorBidi"/>
           <w:noProof/>
         </w:rPr>
       </w:pPr>
-      <w:hyperlink w:anchor="_Toc141737264" w:history="1">
+      <w:hyperlink w:anchor="_Toc141737740" w:history="1">
+        <w:r>
+          <w:rPr>
+            <w:rStyle w:val="Hyperlink"/>
+            <w:rFonts w:ascii="Symbol" w:hAnsi="Symbol"/>
+            <w:noProof/>
+          </w:rPr>
+          <w:t></w:t>
+        </w:r>
+        <w:r>
+          <w:rPr>
+            <w:rFonts w:asciiTheme="minorHAnsi" w:eastAsiaTheme="minorEastAsia" w:hAnsiTheme="minorHAnsi" w:cstheme="minorBidi"/>
+            <w:noProof/>
+          </w:rPr>
+          <w:tab/>
+        </w:r>
         <w:r>
           <w:rPr>
             <w:rStyle w:val="Hyperlink"/>
             <w:noProof/>
           </w:rPr>
-          <w:t>I don’t care about this stuff. How do I actually run the project?</w:t>
+          <w:t>weekly_data:</w:t>
         </w:r>
         <w:r>
           <w:rPr>
@@ -517,7 +288,92 @@
             <w:noProof/>
             <w:webHidden/>
           </w:rPr>
-          <w:instrText xml:space="preserve"> PAGEREF _Toc141737264 \h </w:instrText>
+          <w:instrText xml:space="preserve"> PAGEREF _Toc141737740 \h </w:instrText>
+        </w:r>
+        <w:r>
+          <w:rPr>
+            <w:noProof/>
+            <w:webHidden/>
+          </w:rPr>
+        </w:r>
+        <w:r>
+          <w:rPr>
+            <w:noProof/>
+            <w:webHidden/>
+          </w:rPr>
+          <w:fldChar w:fldCharType="separate"/>
+        </w:r>
+        <w:r>
+          <w:rPr>
+            <w:noProof/>
+            <w:webHidden/>
+          </w:rPr>
+          <w:t>3</w:t>
+        </w:r>
+        <w:r>
+          <w:rPr>
+            <w:noProof/>
+            <w:webHidden/>
+          </w:rPr>
+          <w:fldChar w:fldCharType="end"/>
+        </w:r>
+      </w:hyperlink>
+    </w:p>
+    <w:p>
+      <w:pPr>
+        <w:pStyle w:val="TOC2"/>
+        <w:tabs>
+          <w:tab w:val="left" w:pos="660"/>
+          <w:tab w:val="right" w:leader="dot" w:pos="9350"/>
+        </w:tabs>
+        <w:rPr>
+          <w:rFonts w:asciiTheme="minorHAnsi" w:eastAsiaTheme="minorEastAsia" w:hAnsiTheme="minorHAnsi" w:cstheme="minorBidi"/>
+          <w:noProof/>
+        </w:rPr>
+      </w:pPr>
+      <w:hyperlink w:anchor="_Toc141737741" w:history="1">
+        <w:r>
+          <w:rPr>
+            <w:rStyle w:val="Hyperlink"/>
+            <w:rFonts w:ascii="Symbol" w:hAnsi="Symbol"/>
+            <w:noProof/>
+          </w:rPr>
+          <w:t></w:t>
+        </w:r>
+        <w:r>
+          <w:rPr>
+            <w:rFonts w:asciiTheme="minorHAnsi" w:eastAsiaTheme="minorEastAsia" w:hAnsiTheme="minorHAnsi" w:cstheme="minorBidi"/>
+            <w:noProof/>
+          </w:rPr>
+          <w:tab/>
+        </w:r>
+        <w:r>
+          <w:rPr>
+            <w:rStyle w:val="Hyperlink"/>
+            <w:noProof/>
+          </w:rPr>
+          <w:t>roundup_scripts</w:t>
+        </w:r>
+        <w:r>
+          <w:rPr>
+            <w:noProof/>
+            <w:webHidden/>
+          </w:rPr>
+          <w:tab/>
+        </w:r>
+        <w:r>
+          <w:rPr>
+            <w:noProof/>
+            <w:webHidden/>
+          </w:rPr>
+          <w:fldChar w:fldCharType="begin"/>
+        </w:r>
+        <w:r>
+          <w:rPr>
+            <w:noProof/>
+            <w:webHidden/>
+          </w:rPr>
+          <w:instrText xml:space="preserve"> PAGEREF _Toc141737741 \h </w:instrText>
         </w:r>
         <w:r>
           <w:rPr>
@@ -550,21 +406,38 @@
     </w:p>
     <w:p>
       <w:pPr>
-        <w:pStyle w:val="TOC1"/>
+        <w:pStyle w:val="TOC2"/>
         <w:tabs>
+          <w:tab w:val="left" w:pos="660"/>
           <w:tab w:val="right" w:leader="dot" w:pos="9350"/>
         </w:tabs>
         <w:rPr>
+          <w:rFonts w:asciiTheme="minorHAnsi" w:eastAsiaTheme="minorEastAsia" w:hAnsiTheme="minorHAnsi" w:cstheme="minorBidi"/>
           <w:noProof/>
         </w:rPr>
       </w:pPr>
-      <w:hyperlink w:anchor="_Toc141737265" w:history="1">
+      <w:hyperlink w:anchor="_Toc141737742" w:history="1">
+        <w:r>
+          <w:rPr>
+            <w:rStyle w:val="Hyperlink"/>
+            <w:rFonts w:ascii="Courier New" w:hAnsi="Courier New" w:cs="Courier New"/>
+            <w:noProof/>
+          </w:rPr>
+          <w:t>o</w:t>
+        </w:r>
+        <w:r>
+          <w:rPr>
+            <w:rFonts w:asciiTheme="minorHAnsi" w:eastAsiaTheme="minorEastAsia" w:hAnsiTheme="minorHAnsi" w:cstheme="minorBidi"/>
+            <w:noProof/>
+          </w:rPr>
+          <w:tab/>
+        </w:r>
         <w:r>
           <w:rPr>
             <w:rStyle w:val="Hyperlink"/>
             <w:noProof/>
           </w:rPr>
-          <w:t>Additional comments and to-dos.</w:t>
+          <w:t>scrapers</w:t>
         </w:r>
         <w:r>
           <w:rPr>
@@ -585,7 +458,7 @@
             <w:noProof/>
             <w:webHidden/>
           </w:rPr>
-          <w:instrText xml:space="preserve"> PAGEREF _Toc141737265 \h </w:instrText>
+          <w:instrText xml:space="preserve"> PAGEREF _Toc141737742 \h </w:instrText>
         </w:r>
         <w:r>
           <w:rPr>
@@ -618,15 +491,154 @@
     </w:p>
     <w:p>
       <w:pPr>
+        <w:pStyle w:val="TOC1"/>
+        <w:tabs>
+          <w:tab w:val="right" w:leader="dot" w:pos="9350"/>
+        </w:tabs>
+        <w:rPr>
+          <w:rFonts w:asciiTheme="minorHAnsi" w:eastAsiaTheme="minorEastAsia" w:hAnsiTheme="minorHAnsi" w:cstheme="minorBidi"/>
+          <w:noProof/>
+        </w:rPr>
+      </w:pPr>
+      <w:hyperlink w:anchor="_Toc141737743" w:history="1">
+        <w:r>
+          <w:rPr>
+            <w:rStyle w:val="Hyperlink"/>
+            <w:noProof/>
+          </w:rPr>
+          <w:t>I don’t care about this stuff. How do I actually run the project?</w:t>
+        </w:r>
+        <w:r>
+          <w:rPr>
+            <w:noProof/>
+            <w:webHidden/>
+          </w:rPr>
+          <w:tab/>
+        </w:r>
+        <w:r>
+          <w:rPr>
+            <w:noProof/>
+            <w:webHidden/>
+          </w:rPr>
+          <w:fldChar w:fldCharType="begin"/>
+        </w:r>
+        <w:r>
+          <w:rPr>
+            <w:noProof/>
+            <w:webHidden/>
+          </w:rPr>
+          <w:instrText xml:space="preserve"> PAGEREF _Toc141737743 \h </w:instrText>
+        </w:r>
+        <w:r>
+          <w:rPr>
+            <w:noProof/>
+            <w:webHidden/>
+          </w:rPr>
+        </w:r>
+        <w:r>
+          <w:rPr>
+            <w:noProof/>
+            <w:webHidden/>
+          </w:rPr>
+          <w:fldChar w:fldCharType="separate"/>
+        </w:r>
+        <w:r>
+          <w:rPr>
+            <w:noProof/>
+            <w:webHidden/>
+          </w:rPr>
+          <w:t>5</w:t>
+        </w:r>
+        <w:r>
+          <w:rPr>
+            <w:noProof/>
+            <w:webHidden/>
+          </w:rPr>
+          <w:fldChar w:fldCharType="end"/>
+        </w:r>
+      </w:hyperlink>
+    </w:p>
+    <w:p>
+      <w:pPr>
+        <w:pStyle w:val="TOC1"/>
+        <w:tabs>
+          <w:tab w:val="right" w:leader="dot" w:pos="9350"/>
+        </w:tabs>
+        <w:rPr>
+          <w:rFonts w:asciiTheme="minorHAnsi" w:eastAsiaTheme="minorEastAsia" w:hAnsiTheme="minorHAnsi" w:cstheme="minorBidi"/>
+          <w:noProof/>
+        </w:rPr>
+      </w:pPr>
+      <w:hyperlink w:anchor="_Toc141737744" w:history="1">
+        <w:r>
+          <w:rPr>
+            <w:rStyle w:val="Hyperlink"/>
+            <w:noProof/>
+          </w:rPr>
+          <w:t>Additional comments and to-dos.</w:t>
+        </w:r>
+        <w:r>
+          <w:rPr>
+            <w:noProof/>
+            <w:webHidden/>
+          </w:rPr>
+          <w:tab/>
+        </w:r>
+        <w:r>
+          <w:rPr>
+            <w:noProof/>
+            <w:webHidden/>
+          </w:rPr>
+          <w:fldChar w:fldCharType="begin"/>
+        </w:r>
+        <w:r>
+          <w:rPr>
+            <w:noProof/>
+            <w:webHidden/>
+          </w:rPr>
+          <w:instrText xml:space="preserve"> PAGEREF _Toc141737744 \h </w:instrText>
+        </w:r>
+        <w:r>
+          <w:rPr>
+            <w:noProof/>
+            <w:webHidden/>
+          </w:rPr>
+        </w:r>
+        <w:r>
+          <w:rPr>
+            <w:noProof/>
+            <w:webHidden/>
+          </w:rPr>
+          <w:fldChar w:fldCharType="separate"/>
+        </w:r>
+        <w:r>
+          <w:rPr>
+            <w:noProof/>
+            <w:webHidden/>
+          </w:rPr>
+          <w:t>5</w:t>
+        </w:r>
+        <w:r>
+          <w:rPr>
+            <w:noProof/>
+            <w:webHidden/>
+          </w:rPr>
+          <w:fldChar w:fldCharType="end"/>
+        </w:r>
+      </w:hyperlink>
+    </w:p>
+    <w:p>
+      <w:pPr>
         <w:pStyle w:val="TOC2"/>
         <w:tabs>
           <w:tab w:val="right" w:leader="dot" w:pos="9350"/>
         </w:tabs>
         <w:rPr>
+          <w:rFonts w:asciiTheme="minorHAnsi" w:eastAsiaTheme="minorEastAsia" w:hAnsiTheme="minorHAnsi" w:cstheme="minorBidi"/>
           <w:noProof/>
         </w:rPr>
       </w:pPr>
-      <w:hyperlink w:anchor="_Toc141737266" w:history="1">
+      <w:hyperlink w:anchor="_Toc141737745" w:history="1">
         <w:r>
           <w:rPr>
             <w:rStyle w:val="Hyperlink"/>
@@ -653,7 +665,7 @@
             <w:noProof/>
             <w:webHidden/>
           </w:rPr>
-          <w:instrText xml:space="preserve"> PAGEREF _Toc141737266 \h </w:instrText>
+          <w:instrText xml:space="preserve"> PAGEREF _Toc141737745 \h </w:instrText>
         </w:r>
         <w:r>
           <w:rPr>
@@ -673,7 +685,7 @@
             <w:noProof/>
             <w:webHidden/>
           </w:rPr>
-          <w:t>4</w:t>
+          <w:t>5</w:t>
         </w:r>
         <w:r>
           <w:rPr>
@@ -712,6 +724,7 @@
         <w:pStyle w:val="Heading1"/>
       </w:pPr>
       <w:bookmarkStart w:id="0" w:name="_Toc141737258"/>
+      <w:bookmarkStart w:id="1" w:name="_Toc141737737"/>
       <w:r>
         <w:lastRenderedPageBreak/>
         <w:t>Purpose</w:t>
@@ -720,6 +733,7 @@
       <w:r>
         <w:t xml:space="preserve"> of this project</w:t>
       </w:r>
+      <w:bookmarkEnd w:id="1"/>
     </w:p>
     <w:p>
       <w:r>
@@ -755,9 +769,11 @@
       <w:r>
         <w:t xml:space="preserve"> number (using the numbering system of the publishing website), and an abstract. Data from all sources are then combined and compared to previous scrapes. Those papers that haven’t been seen before – the newest papers – are </w:t>
       </w:r>
+      <w:proofErr w:type="gramStart"/>
       <w:r>
         <w:t>outputted</w:t>
       </w:r>
+      <w:proofErr w:type="gramEnd"/>
       <w:r>
         <w:t xml:space="preserve"> to a .csv file which can be easily opened in Excel.</w:t>
       </w:r>
@@ -1185,12 +1201,14 @@
       <w:pPr>
         <w:pStyle w:val="Heading1"/>
       </w:pPr>
-      <w:bookmarkStart w:id="1" w:name="_Toc141737259"/>
+      <w:bookmarkStart w:id="2" w:name="_Toc141737259"/>
+      <w:bookmarkStart w:id="3" w:name="_Toc141737738"/>
       <w:r>
         <w:lastRenderedPageBreak/>
         <w:t>Structure of this project</w:t>
       </w:r>
-      <w:bookmarkEnd w:id="1"/>
+      <w:bookmarkEnd w:id="2"/>
+      <w:bookmarkEnd w:id="3"/>
     </w:p>
     <w:p>
       <w:r>
@@ -1231,7 +1249,8 @@
           <w:szCs w:val="22"/>
         </w:rPr>
       </w:pPr>
-      <w:bookmarkStart w:id="2" w:name="_Toc141737260"/>
+      <w:bookmarkStart w:id="4" w:name="_Toc141737260"/>
+      <w:bookmarkStart w:id="5" w:name="_Toc141737739"/>
       <w:r>
         <w:rPr>
           <w:b w:val="0"/>
@@ -1241,7 +1260,8 @@
         </w:rPr>
         <w:t>historic:</w:t>
       </w:r>
-      <w:bookmarkEnd w:id="2"/>
+      <w:bookmarkEnd w:id="4"/>
+      <w:bookmarkEnd w:id="5"/>
       <w:r>
         <w:rPr>
           <w:b w:val="0"/>
@@ -1271,7 +1291,9 @@
           <w:szCs w:val="22"/>
         </w:rPr>
       </w:pPr>
-      <w:bookmarkStart w:id="3" w:name="_Toc141737261"/>
+      <w:bookmarkStart w:id="6" w:name="_Toc141737261"/>
+      <w:bookmarkStart w:id="7" w:name="_Toc141737740"/>
+      <w:proofErr w:type="spellStart"/>
       <w:r>
         <w:rPr>
           <w:b w:val="0"/>
@@ -1279,9 +1301,20 @@
           <w:sz w:val="22"/>
           <w:szCs w:val="22"/>
         </w:rPr>
-        <w:t>weekly_data:</w:t>
-      </w:r>
-      <w:bookmarkEnd w:id="3"/>
+        <w:t>weekly_data</w:t>
+      </w:r>
+      <w:proofErr w:type="spellEnd"/>
+      <w:r>
+        <w:rPr>
+          <w:b w:val="0"/>
+          <w:bCs w:val="0"/>
+          <w:sz w:val="22"/>
+          <w:szCs w:val="22"/>
+        </w:rPr>
+        <w:t>:</w:t>
+      </w:r>
+      <w:bookmarkEnd w:id="6"/>
+      <w:bookmarkEnd w:id="7"/>
     </w:p>
     <w:p>
       <w:pPr>
@@ -1348,7 +1381,9 @@
           <w:szCs w:val="22"/>
         </w:rPr>
       </w:pPr>
-      <w:bookmarkStart w:id="4" w:name="_Toc141737262"/>
+      <w:bookmarkStart w:id="8" w:name="_Toc141737262"/>
+      <w:bookmarkStart w:id="9" w:name="_Toc141737741"/>
+      <w:proofErr w:type="spellStart"/>
       <w:r>
         <w:rPr>
           <w:b w:val="0"/>
@@ -1358,7 +1393,9 @@
         </w:rPr>
         <w:t>roundup_scripts</w:t>
       </w:r>
-      <w:bookmarkEnd w:id="4"/>
+      <w:bookmarkEnd w:id="8"/>
+      <w:bookmarkEnd w:id="9"/>
+      <w:proofErr w:type="spellEnd"/>
     </w:p>
     <w:p>
       <w:pPr>
@@ -1404,22 +1441,72 @@
         <w:t xml:space="preserve"> used within runall.py called</w:t>
       </w:r>
       <w:r>
-        <w:t xml:space="preserve"> compare_historic(df). The function</w:t>
-      </w:r>
-      <w:r>
-        <w:t xml:space="preserve"> compare_historical.df</w:t>
-      </w:r>
-      <w:r>
-        <w:t xml:space="preserve"> takes the most recently scraped data frame (df) as its only input argument and compares it to the data in papers_we_have_seen.txt. It then only “keeps” the papers that are newly seen and saves </w:t>
-      </w:r>
-      <w:r>
-        <w:t>the new data in historic/weekly_data/</w:t>
+        <w:t xml:space="preserve"> </w:t>
+      </w:r>
+      <w:proofErr w:type="spellStart"/>
+      <w:r>
+        <w:t>compare_historic</w:t>
+      </w:r>
+      <w:proofErr w:type="spellEnd"/>
+      <w:r>
+        <w:t>(</w:t>
+      </w:r>
+      <w:proofErr w:type="spellStart"/>
+      <w:r>
+        <w:t>df</w:t>
+      </w:r>
+      <w:proofErr w:type="spellEnd"/>
+      <w:r>
+        <w:t>). The function</w:t>
+      </w:r>
+      <w:r>
+        <w:t xml:space="preserve"> </w:t>
+      </w:r>
+      <w:proofErr w:type="spellStart"/>
+      <w:proofErr w:type="gramStart"/>
+      <w:r>
+        <w:t>compare</w:t>
+      </w:r>
+      <w:proofErr w:type="gramEnd"/>
+      <w:r>
+        <w:t>_historical.df</w:t>
+      </w:r>
+      <w:proofErr w:type="spellEnd"/>
+      <w:r>
+        <w:t xml:space="preserve"> takes the most recently scraped data frame (</w:t>
+      </w:r>
+      <w:proofErr w:type="spellStart"/>
+      <w:r>
+        <w:t>df</w:t>
+      </w:r>
+      <w:proofErr w:type="spellEnd"/>
+      <w:r>
+        <w:t xml:space="preserve">) as its only input argument and compares it to the data in papers_we_have_seen.txt. It then only “keeps” the papers that are newly seen and saves </w:t>
+      </w:r>
+      <w:r>
+        <w:t>the new data in historic/</w:t>
+      </w:r>
+      <w:proofErr w:type="spellStart"/>
+      <w:r>
+        <w:t>weekly_data</w:t>
+      </w:r>
+      <w:proofErr w:type="spellEnd"/>
+      <w:r>
+        <w:t>/</w:t>
       </w:r>
       <w:r>
         <w:t>YYYY-MM-DD-HHMM.csv</w:t>
       </w:r>
       <w:r>
-        <w:t xml:space="preserve"> and historic/weekly_data/</w:t>
+        <w:t xml:space="preserve"> and historic/</w:t>
+      </w:r>
+      <w:proofErr w:type="spellStart"/>
+      <w:r>
+        <w:t>weekly_data</w:t>
+      </w:r>
+      <w:proofErr w:type="spellEnd"/>
+      <w:r>
+        <w:t>/</w:t>
       </w:r>
       <w:r>
         <w:t>YYYY-MM-DD-HHMM.</w:t>
@@ -1445,7 +1532,8 @@
           <w:szCs w:val="22"/>
         </w:rPr>
       </w:pPr>
-      <w:bookmarkStart w:id="5" w:name="_Toc141737263"/>
+      <w:bookmarkStart w:id="10" w:name="_Toc141737263"/>
+      <w:bookmarkStart w:id="11" w:name="_Toc141737742"/>
       <w:r>
         <w:rPr>
           <w:b w:val="0"/>
@@ -1464,14 +1552,39 @@
         </w:rPr>
         <w:t>crapers</w:t>
       </w:r>
-      <w:bookmarkEnd w:id="5"/>
+      <w:bookmarkEnd w:id="10"/>
+      <w:bookmarkEnd w:id="11"/>
     </w:p>
     <w:p>
       <w:pPr>
         <w:ind w:left="1080"/>
       </w:pPr>
       <w:r>
-        <w:t>A folder that contains each of the individual web scrapers that goes to a specific website like BIS, Chicago Fed, NBER, etc. The scripts are named accordingly. All scripts have analogous functions called scrape(). These functions scrape their respective websites – so, for example, in runall.py, we can import BIS and run BIS.scrape() to get the most recent data (formatted as a pandas data frame) from the Bank for International Settlements, or we can import NBER and run NBER.scrape() to get a data frame of the most recent data scraped from the National Bureau of Economic Research.</w:t>
+        <w:t xml:space="preserve">A folder that contains each of the individual web scrapers that goes to a specific website like BIS, Chicago Fed, NBER, etc. The scripts are named accordingly. All scripts have analogous functions called </w:t>
+      </w:r>
+      <w:proofErr w:type="gramStart"/>
+      <w:r>
+        <w:t>scrape(</w:t>
+      </w:r>
+      <w:proofErr w:type="gramEnd"/>
+      <w:r>
+        <w:t xml:space="preserve">). These functions scrape their respective websites – so, for example, in runall.py, we can import BIS and run </w:t>
+      </w:r>
+      <w:proofErr w:type="spellStart"/>
+      <w:r>
+        <w:t>BIS.scrape</w:t>
+      </w:r>
+      <w:proofErr w:type="spellEnd"/>
+      <w:r>
+        <w:t xml:space="preserve">() to get the most recent data (formatted as a pandas data frame) from the Bank for International Settlements, or we can import NBER and run </w:t>
+      </w:r>
+      <w:proofErr w:type="spellStart"/>
+      <w:r>
+        <w:t>NBER.scrape</w:t>
+      </w:r>
+      <w:proofErr w:type="spellEnd"/>
+      <w:r>
+        <w:t>() to get a data frame of the most recent data scraped from the National Bureau of Economic Research.</w:t>
       </w:r>
     </w:p>
     <w:p>
@@ -1501,13 +1614,93 @@
         <w:ind w:left="360"/>
       </w:pPr>
       <w:r>
-        <w:t xml:space="preserve">The main script in this project. It loops through each of the scripts in roundup_scripts/scrapers/XXX.py, gathering a data frame of all of the new data available from each website. Then it invokes the compare_historic(df) function from roundup_scripts/compare.py to see which of the scripts have already been seen, and which are truly novel. Compare_historic(df) uses data from papers_we_have_seen.txt to make this determination. Once compare_historic(df) has been successfully executed, new date- and timestamped files are saved as </w:t>
-      </w:r>
-      <w:r>
-        <w:t>historic/weekly_data/YYYY-MM-DD-HHMM.csv and historic/weekly_data/YYYY-MM-DD-HHMM.txt</w:t>
-      </w:r>
-      <w:r>
-        <w:t xml:space="preserve"> which contain the truly novel information.</w:t>
+        <w:t xml:space="preserve">The main script in this project. It loops through each of the scripts in </w:t>
+      </w:r>
+      <w:proofErr w:type="spellStart"/>
+      <w:r>
+        <w:t>roundup_scripts</w:t>
+      </w:r>
+      <w:proofErr w:type="spellEnd"/>
+      <w:r>
+        <w:t xml:space="preserve">/scrapers/XXX.py, gathering a data frame of all of the new data available from each website. Then it invokes the </w:t>
+      </w:r>
+      <w:proofErr w:type="spellStart"/>
+      <w:r>
+        <w:t>compare_historic</w:t>
+      </w:r>
+      <w:proofErr w:type="spellEnd"/>
+      <w:r>
+        <w:t>(</w:t>
+      </w:r>
+      <w:proofErr w:type="spellStart"/>
+      <w:r>
+        <w:t>df</w:t>
+      </w:r>
+      <w:proofErr w:type="spellEnd"/>
+      <w:r>
+        <w:t xml:space="preserve">) function from roundup_scripts/compare.py to see which of the scripts have already been seen, and which are truly novel. </w:t>
+      </w:r>
+      <w:proofErr w:type="spellStart"/>
+      <w:r>
+        <w:t>Compare_historic</w:t>
+      </w:r>
+      <w:proofErr w:type="spellEnd"/>
+      <w:r>
+        <w:t>(</w:t>
+      </w:r>
+      <w:proofErr w:type="spellStart"/>
+      <w:r>
+        <w:t>df</w:t>
+      </w:r>
+      <w:proofErr w:type="spellEnd"/>
+      <w:r>
+        <w:t xml:space="preserve">) uses data from papers_we_have_seen.txt to make this determination. Once </w:t>
+      </w:r>
+      <w:proofErr w:type="spellStart"/>
+      <w:r>
+        <w:t>compare_historic</w:t>
+      </w:r>
+      <w:proofErr w:type="spellEnd"/>
+      <w:r>
+        <w:t>(</w:t>
+      </w:r>
+      <w:proofErr w:type="spellStart"/>
+      <w:r>
+        <w:t>df</w:t>
+      </w:r>
+      <w:proofErr w:type="spellEnd"/>
+      <w:r>
+        <w:t xml:space="preserve">) has been successfully executed, new date- and timestamped files are saved as </w:t>
+      </w:r>
+      <w:r>
+        <w:t>historic/</w:t>
+      </w:r>
+      <w:proofErr w:type="spellStart"/>
+      <w:r>
+        <w:t>weekly_data</w:t>
+      </w:r>
+      <w:proofErr w:type="spellEnd"/>
+      <w:r>
+        <w:t>/YYYY-MM-DD-HHMM.csv and historic/</w:t>
+      </w:r>
+      <w:proofErr w:type="spellStart"/>
+      <w:r>
+        <w:t>weekly_data</w:t>
+      </w:r>
+      <w:proofErr w:type="spellEnd"/>
+      <w:r>
+        <w:t>/YYYY-MM-DD-HHMM.txt</w:t>
+      </w:r>
+      <w:r>
+        <w:t xml:space="preserve"> which contain </w:t>
+      </w:r>
+      <w:proofErr w:type="gramStart"/>
+      <w:r>
+        <w:t>the truly</w:t>
+      </w:r>
+      <w:proofErr w:type="gramEnd"/>
+      <w:r>
+        <w:t xml:space="preserve"> novel information.</w:t>
       </w:r>
     </w:p>
     <w:p>
@@ -1545,7 +1738,17 @@
         <w:ind w:left="360"/>
       </w:pPr>
       <w:r>
-        <w:t>A script Lorae is currently using on occasion to troubleshoot her code. Should she instead get vscode so she is not using Notepad++ and IDLE? Probably. But for now, this works.</w:t>
+        <w:t xml:space="preserve">A script Lorae is currently using on occasion to troubleshoot her code. Should she instead get </w:t>
+      </w:r>
+      <w:proofErr w:type="spellStart"/>
+      <w:proofErr w:type="gramStart"/>
+      <w:r>
+        <w:t>vscode</w:t>
+      </w:r>
+      <w:proofErr w:type="spellEnd"/>
+      <w:proofErr w:type="gramEnd"/>
+      <w:r>
+        <w:t xml:space="preserve"> so she is not using Notepad++ and IDLE? Probably. But for now, this works.</w:t>
       </w:r>
     </w:p>
     <w:p>
@@ -1654,7 +1857,15 @@
         <w:ind w:left="360"/>
       </w:pPr>
       <w:r>
-        <w:t>The necessary file to get your venv set up on this project.</w:t>
+        <w:t xml:space="preserve">The necessary file to get your </w:t>
+      </w:r>
+      <w:proofErr w:type="spellStart"/>
+      <w:r>
+        <w:t>venv</w:t>
+      </w:r>
+      <w:proofErr w:type="spellEnd"/>
+      <w:r>
+        <w:t xml:space="preserve"> set up on this project.</w:t>
       </w:r>
     </w:p>
     <w:p>
@@ -1666,12 +1877,14 @@
       <w:pPr>
         <w:pStyle w:val="Heading1"/>
       </w:pPr>
-      <w:bookmarkStart w:id="6" w:name="_Toc141737264"/>
+      <w:bookmarkStart w:id="12" w:name="_Toc141737264"/>
+      <w:bookmarkStart w:id="13" w:name="_Toc141737743"/>
       <w:r>
         <w:lastRenderedPageBreak/>
         <w:t>I don’t care about this stuff. How do I actually run the project?</w:t>
       </w:r>
-      <w:bookmarkEnd w:id="6"/>
+      <w:bookmarkEnd w:id="12"/>
+      <w:bookmarkEnd w:id="13"/>
     </w:p>
     <w:p>
       <w:r>
@@ -1730,7 +1943,15 @@
         </w:numPr>
       </w:pPr>
       <w:r>
-        <w:t xml:space="preserve">Setup the venv for the project using requirements.txt. You will only have to do this once. (If this step confuses you, please reference Python Tutorial v2.docx for more information.) </w:t>
+        <w:t xml:space="preserve">Setup the </w:t>
+      </w:r>
+      <w:proofErr w:type="spellStart"/>
+      <w:r>
+        <w:t>venv</w:t>
+      </w:r>
+      <w:proofErr w:type="spellEnd"/>
+      <w:r>
+        <w:t xml:space="preserve"> for the project using requirements.txt. You will only have to do this once. (If this step confuses you, please reference Python Tutorial v2.docx for more information.) </w:t>
       </w:r>
     </w:p>
     <w:p>
@@ -1742,7 +1963,15 @@
         </w:numPr>
       </w:pPr>
       <w:r>
-        <w:t xml:space="preserve">Activate the venv. </w:t>
+        <w:t xml:space="preserve">Activate the </w:t>
+      </w:r>
+      <w:proofErr w:type="spellStart"/>
+      <w:r>
+        <w:t>venv</w:t>
+      </w:r>
+      <w:proofErr w:type="spellEnd"/>
+      <w:r>
+        <w:t xml:space="preserve">. </w:t>
       </w:r>
     </w:p>
     <w:p>
@@ -1754,6 +1983,7 @@
           <w:szCs w:val="18"/>
         </w:rPr>
       </w:pPr>
+      <w:proofErr w:type="spellStart"/>
       <w:r>
         <w:rPr>
           <w:rFonts w:ascii="Courier New" w:hAnsi="Courier New" w:cs="Courier New"/>
@@ -1761,8 +1991,29 @@
           <w:szCs w:val="18"/>
           <w:highlight w:val="yellow"/>
         </w:rPr>
-        <w:t>venv/Scripts/activate</w:t>
-      </w:r>
+        <w:t>venv</w:t>
+      </w:r>
+      <w:proofErr w:type="spellEnd"/>
+      <w:r>
+        <w:rPr>
+          <w:rFonts w:ascii="Courier New" w:hAnsi="Courier New" w:cs="Courier New"/>
+          <w:sz w:val="18"/>
+          <w:szCs w:val="18"/>
+          <w:highlight w:val="yellow"/>
+        </w:rPr>
+        <w:t>/Scripts/</w:t>
+      </w:r>
+      <w:proofErr w:type="gramStart"/>
+      <w:r>
+        <w:rPr>
+          <w:rFonts w:ascii="Courier New" w:hAnsi="Courier New" w:cs="Courier New"/>
+          <w:sz w:val="18"/>
+          <w:szCs w:val="18"/>
+          <w:highlight w:val="yellow"/>
+        </w:rPr>
+        <w:t>activate</w:t>
+      </w:r>
+      <w:proofErr w:type="gramEnd"/>
     </w:p>
     <w:p>
       <w:pPr>
@@ -1776,7 +2027,15 @@
         <w:t xml:space="preserve">OPTIONAL STEP: </w:t>
       </w:r>
       <w:r>
-        <w:t>Now, open runall.py in your favorite text editor. Check that line 26 (or somewhere around there) matches the path to the venv you’ve set up. If you followed my directions on step 1-</w:t>
+        <w:t xml:space="preserve">Now, open runall.py in your favorite text editor. Check that line 26 (or somewhere around there) matches the path to the </w:t>
+      </w:r>
+      <w:proofErr w:type="spellStart"/>
+      <w:r>
+        <w:t>venv</w:t>
+      </w:r>
+      <w:proofErr w:type="spellEnd"/>
+      <w:r>
+        <w:t xml:space="preserve"> you’ve set up. If you followed my directions on step 1-</w:t>
       </w:r>
       <w:r>
         <w:t>4</w:t>
@@ -1802,7 +2061,27 @@
           <w:szCs w:val="18"/>
           <w:highlight w:val="yellow"/>
         </w:rPr>
-        <w:t># Path to venv python</w:t>
+        <w:t xml:space="preserve"># Path to </w:t>
+      </w:r>
+      <w:proofErr w:type="spellStart"/>
+      <w:r>
+        <w:rPr>
+          <w:rFonts w:ascii="Courier New" w:hAnsi="Courier New" w:cs="Courier New"/>
+          <w:sz w:val="18"/>
+          <w:szCs w:val="18"/>
+          <w:highlight w:val="yellow"/>
+        </w:rPr>
+        <w:t>venv</w:t>
+      </w:r>
+      <w:proofErr w:type="spellEnd"/>
+      <w:r>
+        <w:rPr>
+          <w:rFonts w:ascii="Courier New" w:hAnsi="Courier New" w:cs="Courier New"/>
+          <w:sz w:val="18"/>
+          <w:szCs w:val="18"/>
+          <w:highlight w:val="yellow"/>
+        </w:rPr>
+        <w:t xml:space="preserve"> python</w:t>
       </w:r>
     </w:p>
     <w:p>
@@ -1814,6 +2093,7 @@
           <w:szCs w:val="18"/>
         </w:rPr>
       </w:pPr>
+      <w:proofErr w:type="spellStart"/>
       <w:r>
         <w:rPr>
           <w:rFonts w:ascii="Courier New" w:hAnsi="Courier New" w:cs="Courier New"/>
@@ -1821,7 +2101,17 @@
           <w:szCs w:val="18"/>
           <w:highlight w:val="yellow"/>
         </w:rPr>
-        <w:t>venv_python_path = "</w:t>
+        <w:t>venv_python_path</w:t>
+      </w:r>
+      <w:proofErr w:type="spellEnd"/>
+      <w:r>
+        <w:rPr>
+          <w:rFonts w:ascii="Courier New" w:hAnsi="Courier New" w:cs="Courier New"/>
+          <w:sz w:val="18"/>
+          <w:szCs w:val="18"/>
+          <w:highlight w:val="yellow"/>
+        </w:rPr>
+        <w:t xml:space="preserve"> = "</w:t>
       </w:r>
       <w:r>
         <w:rPr>
@@ -1832,6 +2122,7 @@
         </w:rPr>
         <w:t xml:space="preserve"> </w:t>
       </w:r>
+      <w:proofErr w:type="spellStart"/>
       <w:r>
         <w:rPr>
           <w:rFonts w:ascii="Courier New" w:hAnsi="Courier New" w:cs="Courier New"/>
@@ -1839,7 +2130,17 @@
           <w:szCs w:val="18"/>
           <w:highlight w:val="yellow"/>
         </w:rPr>
-        <w:t>venv/Scripts/python.exe"</w:t>
+        <w:t>venv</w:t>
+      </w:r>
+      <w:proofErr w:type="spellEnd"/>
+      <w:r>
+        <w:rPr>
+          <w:rFonts w:ascii="Courier New" w:hAnsi="Courier New" w:cs="Courier New"/>
+          <w:sz w:val="18"/>
+          <w:szCs w:val="18"/>
+          <w:highlight w:val="yellow"/>
+        </w:rPr>
+        <w:t>/Scripts/python.exe"</w:t>
       </w:r>
     </w:p>
     <w:p>
@@ -1861,7 +2162,15 @@
         </w:numPr>
       </w:pPr>
       <w:r>
-        <w:t>Go back to PowerShell. With the venv active, run the script runall.py:</w:t>
+        <w:t xml:space="preserve">Go back to PowerShell. With the </w:t>
+      </w:r>
+      <w:proofErr w:type="spellStart"/>
+      <w:r>
+        <w:t>venv</w:t>
+      </w:r>
+      <w:proofErr w:type="spellEnd"/>
+      <w:r>
+        <w:t xml:space="preserve"> active, run the script runall.py:</w:t>
       </w:r>
       <w:r>
         <w:br/>
@@ -1882,8 +2191,19 @@
           <w:szCs w:val="18"/>
           <w:highlight w:val="yellow"/>
         </w:rPr>
-        <w:t xml:space="preserve"> runall.py</w:t>
-      </w:r>
+        <w:t xml:space="preserve"> </w:t>
+      </w:r>
+      <w:proofErr w:type="gramStart"/>
+      <w:r>
+        <w:rPr>
+          <w:rFonts w:ascii="Courier New" w:hAnsi="Courier New" w:cs="Courier New"/>
+          <w:sz w:val="18"/>
+          <w:szCs w:val="18"/>
+          <w:highlight w:val="yellow"/>
+        </w:rPr>
+        <w:t>runall.py</w:t>
+      </w:r>
+      <w:proofErr w:type="gramEnd"/>
     </w:p>
     <w:p>
       <w:pPr>
@@ -1900,7 +2220,15 @@
     </w:p>
     <w:p>
       <w:r>
-        <w:t>In summary, it takes only 3 lines of code in PowerShell (after the venv has been set up):</w:t>
+        <w:t xml:space="preserve">In summary, it takes only 3 lines of code in PowerShell (after the </w:t>
+      </w:r>
+      <w:proofErr w:type="spellStart"/>
+      <w:r>
+        <w:t>venv</w:t>
+      </w:r>
+      <w:proofErr w:type="spellEnd"/>
+      <w:r>
+        <w:t xml:space="preserve"> has been set up):</w:t>
       </w:r>
     </w:p>
     <w:p>
@@ -1931,6 +2259,7 @@
           <w:szCs w:val="18"/>
         </w:rPr>
       </w:pPr>
+      <w:proofErr w:type="spellStart"/>
       <w:r>
         <w:rPr>
           <w:rFonts w:ascii="Courier New" w:hAnsi="Courier New" w:cs="Courier New"/>
@@ -1938,8 +2267,29 @@
           <w:szCs w:val="18"/>
           <w:highlight w:val="yellow"/>
         </w:rPr>
-        <w:t>venv/Scripts/activate</w:t>
-      </w:r>
+        <w:t>venv</w:t>
+      </w:r>
+      <w:proofErr w:type="spellEnd"/>
+      <w:r>
+        <w:rPr>
+          <w:rFonts w:ascii="Courier New" w:hAnsi="Courier New" w:cs="Courier New"/>
+          <w:sz w:val="18"/>
+          <w:szCs w:val="18"/>
+          <w:highlight w:val="yellow"/>
+        </w:rPr>
+        <w:t>/Scripts/</w:t>
+      </w:r>
+      <w:proofErr w:type="gramStart"/>
+      <w:r>
+        <w:rPr>
+          <w:rFonts w:ascii="Courier New" w:hAnsi="Courier New" w:cs="Courier New"/>
+          <w:sz w:val="18"/>
+          <w:szCs w:val="18"/>
+          <w:highlight w:val="yellow"/>
+        </w:rPr>
+        <w:t>activate</w:t>
+      </w:r>
+      <w:proofErr w:type="gramEnd"/>
     </w:p>
     <w:p>
       <w:pPr>
@@ -1966,7 +2316,15 @@
         <w:t xml:space="preserve">Results of your run will be located in </w:t>
       </w:r>
       <w:r>
-        <w:t>historic/weekly_data/YYYY-MM-DD-HHMM.csv</w:t>
+        <w:t>historic/</w:t>
+      </w:r>
+      <w:proofErr w:type="spellStart"/>
+      <w:r>
+        <w:t>weekly_data</w:t>
+      </w:r>
+      <w:proofErr w:type="spellEnd"/>
+      <w:r>
+        <w:t>/YYYY-MM-DD-HHMM.csv</w:t>
       </w:r>
       <w:r>
         <w:t>.</w:t>
@@ -1977,21 +2335,25 @@
       <w:pPr>
         <w:pStyle w:val="Heading1"/>
       </w:pPr>
-      <w:bookmarkStart w:id="7" w:name="_Toc141737265"/>
+      <w:bookmarkStart w:id="14" w:name="_Toc141737265"/>
+      <w:bookmarkStart w:id="15" w:name="_Toc141737744"/>
       <w:r>
         <w:t>Additional comments and to-dos.</w:t>
       </w:r>
-      <w:bookmarkEnd w:id="7"/>
+      <w:bookmarkEnd w:id="14"/>
+      <w:bookmarkEnd w:id="15"/>
     </w:p>
     <w:p>
       <w:pPr>
         <w:pStyle w:val="Heading2"/>
       </w:pPr>
-      <w:bookmarkStart w:id="8" w:name="_Toc141737266"/>
+      <w:bookmarkStart w:id="16" w:name="_Toc141737266"/>
+      <w:bookmarkStart w:id="17" w:name="_Toc141737745"/>
       <w:r>
         <w:t>Comments James</w:t>
       </w:r>
-      <w:bookmarkEnd w:id="8"/>
+      <w:bookmarkEnd w:id="16"/>
+      <w:bookmarkEnd w:id="17"/>
     </w:p>
     <w:p>
       <w:r>
@@ -2008,7 +2370,15 @@
         </w:numPr>
       </w:pPr>
       <w:r>
-        <w:t>On Mac, file paths are slightly different when setting venv path. Might be helpful to detail this in the readme.</w:t>
+        <w:t xml:space="preserve">On Mac, file paths are slightly different when setting </w:t>
+      </w:r>
+      <w:proofErr w:type="spellStart"/>
+      <w:r>
+        <w:t>venv</w:t>
+      </w:r>
+      <w:proofErr w:type="spellEnd"/>
+      <w:r>
+        <w:t xml:space="preserve"> path. Might be helpful to detail this in the readme.</w:t>
       </w:r>
     </w:p>
     <w:p>
@@ -2020,7 +2390,39 @@
         </w:numPr>
       </w:pPr>
       <w:r>
-        <w:t>Spyder on my computer must have something else named “scripts”, because when I tried to import compare_new_data, I kept running into a ModuleNotFound error. This was fixed when I changed the “scripts” folder name to “roundup_scripts”. I didn’t get this error when I ran directly from terminal, however.</w:t>
+        <w:t xml:space="preserve">Spyder on my computer must have something else named “scripts”, because when I tried to import </w:t>
+      </w:r>
+      <w:proofErr w:type="spellStart"/>
+      <w:r>
+        <w:t>compare_new_data</w:t>
+      </w:r>
+      <w:proofErr w:type="spellEnd"/>
+      <w:r>
+        <w:t xml:space="preserve">, I kept running into a </w:t>
+      </w:r>
+      <w:proofErr w:type="spellStart"/>
+      <w:r>
+        <w:t>ModuleNotFound</w:t>
+      </w:r>
+      <w:proofErr w:type="spellEnd"/>
+      <w:r>
+        <w:t xml:space="preserve"> error. This was fixed when I changed the “scripts” folder name to “</w:t>
+      </w:r>
+      <w:proofErr w:type="spellStart"/>
+      <w:r>
+        <w:t>roundup_scripts</w:t>
+      </w:r>
+      <w:proofErr w:type="spellEnd"/>
+      <w:r>
+        <w:t xml:space="preserve">”. I didn’t get this error when I ran directly from </w:t>
+      </w:r>
+      <w:proofErr w:type="gramStart"/>
+      <w:r>
+        <w:t>terminal</w:t>
+      </w:r>
+      <w:proofErr w:type="gramEnd"/>
+      <w:r>
+        <w:t>, however.</w:t>
       </w:r>
     </w:p>
     <w:p>
@@ -2033,7 +2435,31 @@
       </w:pPr>
       <w:r>
         <w:lastRenderedPageBreak/>
-        <w:t>There was a merging issue in line 29 under data_compare.py. If you specifiy right_on and left_on to “Number”, this fixes the issue (not sure what it was trying to merge on before).</w:t>
+        <w:t xml:space="preserve">There was a merging issue in line 29 under data_compare.py. If you </w:t>
+      </w:r>
+      <w:proofErr w:type="spellStart"/>
+      <w:r>
+        <w:t>specifiy</w:t>
+      </w:r>
+      <w:proofErr w:type="spellEnd"/>
+      <w:r>
+        <w:t xml:space="preserve"> </w:t>
+      </w:r>
+      <w:proofErr w:type="spellStart"/>
+      <w:r>
+        <w:t>right_on</w:t>
+      </w:r>
+      <w:proofErr w:type="spellEnd"/>
+      <w:r>
+        <w:t xml:space="preserve"> and </w:t>
+      </w:r>
+      <w:proofErr w:type="spellStart"/>
+      <w:r>
+        <w:t>left_on</w:t>
+      </w:r>
+      <w:proofErr w:type="spellEnd"/>
+      <w:r>
+        <w:t xml:space="preserve"> to “Number”, this fixes the issue (not sure what it was trying to merge on before).</w:t>
       </w:r>
     </w:p>
     <w:p>
@@ -2045,7 +2471,33 @@
         </w:numPr>
       </w:pPr>
       <w:r>
-        <w:t>There some issues with the code when you tried to merge the hist and recent df’s, so I replaced it with the pd.concat function and filtered out duplicate numbers.</w:t>
+        <w:t xml:space="preserve">There </w:t>
+      </w:r>
+      <w:proofErr w:type="gramStart"/>
+      <w:r>
+        <w:t>some</w:t>
+      </w:r>
+      <w:proofErr w:type="gramEnd"/>
+      <w:r>
+        <w:t xml:space="preserve"> issues with the code when you tried to merge the hist and recent </w:t>
+      </w:r>
+      <w:proofErr w:type="spellStart"/>
+      <w:r>
+        <w:t>df’s</w:t>
+      </w:r>
+      <w:proofErr w:type="spellEnd"/>
+      <w:r>
+        <w:t xml:space="preserve">, so I replaced it with the </w:t>
+      </w:r>
+      <w:proofErr w:type="spellStart"/>
+      <w:proofErr w:type="gramStart"/>
+      <w:r>
+        <w:t>pd.concat</w:t>
+      </w:r>
+      <w:proofErr w:type="spellEnd"/>
+      <w:proofErr w:type="gramEnd"/>
+      <w:r>
+        <w:t xml:space="preserve"> function and filtered out duplicate numbers.</w:t>
       </w:r>
     </w:p>
     <w:p/>

</xml_diff>

<commit_message>
New York Fed is now scraped
On to the next one!
</commit_message>
<xml_diff>
--- a/README.docx
+++ b/README.docx
@@ -769,18 +769,22 @@
       <w:r>
         <w:t xml:space="preserve"> number (using the numbering system of the publishing website), and an abstract. Data from all sources are then combined and compared to previous scrapes. Those papers that haven’t been seen before – the newest papers – are </w:t>
       </w:r>
-      <w:proofErr w:type="gramStart"/>
       <w:r>
         <w:t>outputted</w:t>
       </w:r>
-      <w:proofErr w:type="gramEnd"/>
       <w:r>
         <w:t xml:space="preserve"> to a .csv file which can be easily opened in Excel.</w:t>
       </w:r>
     </w:p>
     <w:p>
       <w:r>
-        <w:t>Websites that are scraped for data, as of July 2023, are:</w:t>
+        <w:t xml:space="preserve">Websites that are scraped for data, as of </w:t>
+      </w:r>
+      <w:r>
+        <w:t>August</w:t>
+      </w:r>
+      <w:r>
+        <w:t xml:space="preserve"> 2023, are:</w:t>
       </w:r>
     </w:p>
     <w:tbl>
@@ -895,13 +899,7 @@
               <w:t>roundup_scripts/scrapers</w:t>
             </w:r>
             <w:r>
-              <w:t>/B</w:t>
-            </w:r>
-            <w:r>
-              <w:t>FI</w:t>
-            </w:r>
-            <w:r>
-              <w:t>.py</w:t>
+              <w:t>/BFI.py</w:t>
             </w:r>
           </w:p>
         </w:tc>
@@ -931,13 +929,7 @@
               <w:t>roundup_scripts/scrapers</w:t>
             </w:r>
             <w:r>
-              <w:t>/B</w:t>
-            </w:r>
-            <w:r>
-              <w:t>IS.</w:t>
-            </w:r>
-            <w:r>
-              <w:t>py</w:t>
+              <w:t>/BIS.py</w:t>
             </w:r>
           </w:p>
         </w:tc>
@@ -970,13 +962,7 @@
               <w:t>roundup_scripts/scrapers</w:t>
             </w:r>
             <w:r>
-              <w:t>/B</w:t>
-            </w:r>
-            <w:r>
-              <w:t>oard</w:t>
-            </w:r>
-            <w:r>
-              <w:t>.py</w:t>
+              <w:t>/Board.py</w:t>
             </w:r>
           </w:p>
         </w:tc>
@@ -1006,13 +992,7 @@
               <w:t>roundup_scripts/scrapers</w:t>
             </w:r>
             <w:r>
-              <w:t>/B</w:t>
-            </w:r>
-            <w:r>
-              <w:t>OE.</w:t>
-            </w:r>
-            <w:r>
-              <w:t>py</w:t>
+              <w:t>/BOE.py</w:t>
             </w:r>
           </w:p>
         </w:tc>
@@ -1042,13 +1022,7 @@
               <w:t>roundup_scripts/scrapers</w:t>
             </w:r>
             <w:r>
-              <w:t>/</w:t>
-            </w:r>
-            <w:r>
-              <w:t>Chicago</w:t>
-            </w:r>
-            <w:r>
-              <w:t>.py</w:t>
+              <w:t>/Chicago.py</w:t>
             </w:r>
           </w:p>
         </w:tc>
@@ -1078,13 +1052,7 @@
               <w:t>roundup_scripts/scrapers</w:t>
             </w:r>
             <w:r>
-              <w:t>/</w:t>
-            </w:r>
-            <w:r>
-              <w:t>ECB</w:t>
-            </w:r>
-            <w:r>
-              <w:t>.py</w:t>
+              <w:t>/ECB.py</w:t>
             </w:r>
           </w:p>
         </w:tc>
@@ -1114,13 +1082,7 @@
               <w:t>roundup_scripts/scrapers</w:t>
             </w:r>
             <w:r>
-              <w:t>/</w:t>
-            </w:r>
-            <w:r>
-              <w:t>IMF</w:t>
-            </w:r>
-            <w:r>
-              <w:t>.py</w:t>
+              <w:t>/IMF.py</w:t>
             </w:r>
           </w:p>
         </w:tc>
@@ -1150,13 +1112,43 @@
               <w:t>roundup_scripts/scrapers</w:t>
             </w:r>
             <w:r>
-              <w:t>/</w:t>
+              <w:t>/NBER.py</w:t>
+            </w:r>
+          </w:p>
+        </w:tc>
+      </w:tr>
+      <w:tr>
+        <w:tc>
+          <w:tcPr>
+            <w:tcW w:w="4675" w:type="dxa"/>
+          </w:tcPr>
+          <w:p>
+            <w:hyperlink r:id="rId14" w:history="1">
+              <w:r>
+                <w:rPr>
+                  <w:rStyle w:val="Hyperlink"/>
+                </w:rPr>
+                <w:t>Federal Reserve Bank of New York</w:t>
+              </w:r>
+            </w:hyperlink>
+          </w:p>
+        </w:tc>
+        <w:tc>
+          <w:tcPr>
+            <w:tcW w:w="4675" w:type="dxa"/>
+          </w:tcPr>
+          <w:p>
+            <w:r>
+              <w:t>roundup_scripts/scrapers</w:t>
             </w:r>
             <w:r>
-              <w:t>NBER.</w:t>
+              <w:t>/N</w:t>
             </w:r>
             <w:r>
-              <w:t>py</w:t>
+              <w:t>ewYork</w:t>
+            </w:r>
+            <w:r>
+              <w:t>.py</w:t>
             </w:r>
           </w:p>
         </w:tc>
@@ -1167,7 +1159,7 @@
       <w:r>
         <w:t xml:space="preserve">This web scraper was originally developed for use at the </w:t>
       </w:r>
-      <w:hyperlink r:id="rId14" w:history="1">
+      <w:hyperlink r:id="rId15" w:history="1">
         <w:r>
           <w:rPr>
             <w:rStyle w:val="Hyperlink"/>
@@ -1178,7 +1170,7 @@
       <w:r>
         <w:t xml:space="preserve">. The center publishes a weekly newsletter called the </w:t>
       </w:r>
-      <w:hyperlink r:id="rId15" w:history="1">
+      <w:hyperlink r:id="rId16" w:history="1">
         <w:r>
           <w:rPr>
             <w:rStyle w:val="Hyperlink"/>
@@ -1232,7 +1224,7 @@
             <wp:cNvGraphicFramePr/>
             <a:graphic xmlns:a="http://schemas.openxmlformats.org/drawingml/2006/main">
               <a:graphicData uri="http://schemas.openxmlformats.org/drawingml/2006/diagram">
-                <dgm:relIds xmlns:dgm="http://schemas.openxmlformats.org/drawingml/2006/diagram" xmlns:r="http://schemas.openxmlformats.org/officeDocument/2006/relationships" r:dm="rId16" r:lo="rId17" r:qs="rId18" r:cs="rId19"/>
+                <dgm:relIds xmlns:dgm="http://schemas.openxmlformats.org/drawingml/2006/diagram" xmlns:r="http://schemas.openxmlformats.org/officeDocument/2006/relationships" r:dm="rId17" r:lo="rId18" r:qs="rId19" r:cs="rId20"/>
               </a:graphicData>
             </a:graphic>
           </wp:inline>
@@ -1293,7 +1285,6 @@
       </w:pPr>
       <w:bookmarkStart w:id="6" w:name="_Toc141737261"/>
       <w:bookmarkStart w:id="7" w:name="_Toc141737740"/>
-      <w:proofErr w:type="spellStart"/>
       <w:r>
         <w:rPr>
           <w:b w:val="0"/>
@@ -1301,17 +1292,7 @@
           <w:sz w:val="22"/>
           <w:szCs w:val="22"/>
         </w:rPr>
-        <w:t>weekly_data</w:t>
-      </w:r>
-      <w:proofErr w:type="spellEnd"/>
-      <w:r>
-        <w:rPr>
-          <w:b w:val="0"/>
-          <w:bCs w:val="0"/>
-          <w:sz w:val="22"/>
-          <w:szCs w:val="22"/>
-        </w:rPr>
-        <w:t>:</w:t>
+        <w:t>weekly_data:</w:t>
       </w:r>
       <w:bookmarkEnd w:id="6"/>
       <w:bookmarkEnd w:id="7"/>
@@ -1321,13 +1302,7 @@
         <w:ind w:left="360"/>
       </w:pPr>
       <w:r>
-        <w:t xml:space="preserve">A folder containing the data that is gathered in every scrape of the project. Files are stored in the format YYYY-MM-DD-HHMM.csv and </w:t>
-      </w:r>
-      <w:r>
-        <w:t>YYYY-MM-DD-HHMM.</w:t>
-      </w:r>
-      <w:r>
-        <w:t>txt for the time the code was run. The .csv files contain the actual data that was newly seen in a given run of runall.py: the title, abstract, author, number, date, etc.</w:t>
+        <w:t>A folder containing the data that is gathered in every scrape of the project. Files are stored in the format YYYY-MM-DD-HHMM.csv and YYYY-MM-DD-HHMM.txt for the time the code was run. The .csv files contain the actual data that was newly seen in a given run of runall.py: the title, abstract, author, number, date, etc.</w:t>
       </w:r>
       <w:r>
         <w:t xml:space="preserve"> This new data can easily be viewed using Microsoft Excel. The .txt files are intended more for reference. They contain only the ID numbers of the of the novel data contained in the .csv file</w:t>
@@ -1383,7 +1358,6 @@
       </w:pPr>
       <w:bookmarkStart w:id="8" w:name="_Toc141737262"/>
       <w:bookmarkStart w:id="9" w:name="_Toc141737741"/>
-      <w:proofErr w:type="spellStart"/>
       <w:r>
         <w:rPr>
           <w:b w:val="0"/>
@@ -1395,17 +1369,13 @@
       </w:r>
       <w:bookmarkEnd w:id="8"/>
       <w:bookmarkEnd w:id="9"/>
-      <w:proofErr w:type="spellEnd"/>
     </w:p>
     <w:p>
       <w:pPr>
         <w:ind w:left="360"/>
       </w:pPr>
       <w:r>
-        <w:t xml:space="preserve">A folder containing </w:t>
-      </w:r>
-      <w:r>
-        <w:t>all of the code used in the project, except for troubleshooter.py and runall.py.</w:t>
+        <w:t>A folder containing all of the code used in the project, except for troubleshooter.py and runall.py.</w:t>
       </w:r>
     </w:p>
     <w:p>
@@ -1441,78 +1411,16 @@
         <w:t xml:space="preserve"> used within runall.py called</w:t>
       </w:r>
       <w:r>
-        <w:t xml:space="preserve"> </w:t>
-      </w:r>
-      <w:proofErr w:type="spellStart"/>
-      <w:r>
-        <w:t>compare_historic</w:t>
-      </w:r>
-      <w:proofErr w:type="spellEnd"/>
-      <w:r>
-        <w:t>(</w:t>
-      </w:r>
-      <w:proofErr w:type="spellStart"/>
-      <w:r>
-        <w:t>df</w:t>
-      </w:r>
-      <w:proofErr w:type="spellEnd"/>
-      <w:r>
-        <w:t>). The function</w:t>
-      </w:r>
-      <w:r>
-        <w:t xml:space="preserve"> </w:t>
-      </w:r>
-      <w:proofErr w:type="spellStart"/>
-      <w:proofErr w:type="gramStart"/>
-      <w:r>
-        <w:t>compare</w:t>
-      </w:r>
-      <w:proofErr w:type="gramEnd"/>
-      <w:r>
-        <w:t>_historical.df</w:t>
-      </w:r>
-      <w:proofErr w:type="spellEnd"/>
-      <w:r>
-        <w:t xml:space="preserve"> takes the most recently scraped data frame (</w:t>
-      </w:r>
-      <w:proofErr w:type="spellStart"/>
-      <w:r>
-        <w:t>df</w:t>
-      </w:r>
-      <w:proofErr w:type="spellEnd"/>
-      <w:r>
-        <w:t xml:space="preserve">) as its only input argument and compares it to the data in papers_we_have_seen.txt. It then only “keeps” the papers that are newly seen and saves </w:t>
-      </w:r>
-      <w:r>
-        <w:t>the new data in historic/</w:t>
-      </w:r>
-      <w:proofErr w:type="spellStart"/>
-      <w:r>
-        <w:t>weekly_data</w:t>
-      </w:r>
-      <w:proofErr w:type="spellEnd"/>
-      <w:r>
-        <w:t>/</w:t>
-      </w:r>
-      <w:r>
-        <w:t>YYYY-MM-DD-HHMM.csv</w:t>
-      </w:r>
-      <w:r>
-        <w:t xml:space="preserve"> and historic/</w:t>
-      </w:r>
-      <w:proofErr w:type="spellStart"/>
-      <w:r>
-        <w:t>weekly_data</w:t>
-      </w:r>
-      <w:proofErr w:type="spellEnd"/>
-      <w:r>
-        <w:t>/</w:t>
-      </w:r>
-      <w:r>
-        <w:t>YYYY-MM-DD-HHMM.</w:t>
-      </w:r>
-      <w:r>
-        <w:t>txt files</w:t>
+        <w:t xml:space="preserve"> compare_historic(df). The function</w:t>
+      </w:r>
+      <w:r>
+        <w:t xml:space="preserve"> compare_historical.df</w:t>
+      </w:r>
+      <w:r>
+        <w:t xml:space="preserve"> takes the most recently scraped data frame (df) as its only input argument and compares it to the data in papers_we_have_seen.txt. It then only “keeps” the papers that are newly seen and saves </w:t>
+      </w:r>
+      <w:r>
+        <w:t>the new data in historic/weekly_data/YYYY-MM-DD-HHMM.csv and historic/weekly_data/YYYY-MM-DD-HHMM.txt files</w:t>
       </w:r>
       <w:r>
         <w:t>.</w:t>
@@ -1560,31 +1468,7 @@
         <w:ind w:left="1080"/>
       </w:pPr>
       <w:r>
-        <w:t xml:space="preserve">A folder that contains each of the individual web scrapers that goes to a specific website like BIS, Chicago Fed, NBER, etc. The scripts are named accordingly. All scripts have analogous functions called </w:t>
-      </w:r>
-      <w:proofErr w:type="gramStart"/>
-      <w:r>
-        <w:t>scrape(</w:t>
-      </w:r>
-      <w:proofErr w:type="gramEnd"/>
-      <w:r>
-        <w:t xml:space="preserve">). These functions scrape their respective websites – so, for example, in runall.py, we can import BIS and run </w:t>
-      </w:r>
-      <w:proofErr w:type="spellStart"/>
-      <w:r>
-        <w:t>BIS.scrape</w:t>
-      </w:r>
-      <w:proofErr w:type="spellEnd"/>
-      <w:r>
-        <w:t xml:space="preserve">() to get the most recent data (formatted as a pandas data frame) from the Bank for International Settlements, or we can import NBER and run </w:t>
-      </w:r>
-      <w:proofErr w:type="spellStart"/>
-      <w:r>
-        <w:t>NBER.scrape</w:t>
-      </w:r>
-      <w:proofErr w:type="spellEnd"/>
-      <w:r>
-        <w:t>() to get a data frame of the most recent data scraped from the National Bureau of Economic Research.</w:t>
+        <w:t>A folder that contains each of the individual web scrapers that goes to a specific website like BIS, Chicago Fed, NBER, etc. The scripts are named accordingly. All scripts have analogous functions called scrape(). These functions scrape their respective websites – so, for example, in runall.py, we can import BIS and run BIS.scrape() to get the most recent data (formatted as a pandas data frame) from the Bank for International Settlements, or we can import NBER and run NBER.scrape() to get a data frame of the most recent data scraped from the National Bureau of Economic Research.</w:t>
       </w:r>
     </w:p>
     <w:p>
@@ -1614,93 +1498,7 @@
         <w:ind w:left="360"/>
       </w:pPr>
       <w:r>
-        <w:t xml:space="preserve">The main script in this project. It loops through each of the scripts in </w:t>
-      </w:r>
-      <w:proofErr w:type="spellStart"/>
-      <w:r>
-        <w:t>roundup_scripts</w:t>
-      </w:r>
-      <w:proofErr w:type="spellEnd"/>
-      <w:r>
-        <w:t xml:space="preserve">/scrapers/XXX.py, gathering a data frame of all of the new data available from each website. Then it invokes the </w:t>
-      </w:r>
-      <w:proofErr w:type="spellStart"/>
-      <w:r>
-        <w:t>compare_historic</w:t>
-      </w:r>
-      <w:proofErr w:type="spellEnd"/>
-      <w:r>
-        <w:t>(</w:t>
-      </w:r>
-      <w:proofErr w:type="spellStart"/>
-      <w:r>
-        <w:t>df</w:t>
-      </w:r>
-      <w:proofErr w:type="spellEnd"/>
-      <w:r>
-        <w:t xml:space="preserve">) function from roundup_scripts/compare.py to see which of the scripts have already been seen, and which are truly novel. </w:t>
-      </w:r>
-      <w:proofErr w:type="spellStart"/>
-      <w:r>
-        <w:t>Compare_historic</w:t>
-      </w:r>
-      <w:proofErr w:type="spellEnd"/>
-      <w:r>
-        <w:t>(</w:t>
-      </w:r>
-      <w:proofErr w:type="spellStart"/>
-      <w:r>
-        <w:t>df</w:t>
-      </w:r>
-      <w:proofErr w:type="spellEnd"/>
-      <w:r>
-        <w:t xml:space="preserve">) uses data from papers_we_have_seen.txt to make this determination. Once </w:t>
-      </w:r>
-      <w:proofErr w:type="spellStart"/>
-      <w:r>
-        <w:t>compare_historic</w:t>
-      </w:r>
-      <w:proofErr w:type="spellEnd"/>
-      <w:r>
-        <w:t>(</w:t>
-      </w:r>
-      <w:proofErr w:type="spellStart"/>
-      <w:r>
-        <w:t>df</w:t>
-      </w:r>
-      <w:proofErr w:type="spellEnd"/>
-      <w:r>
-        <w:t xml:space="preserve">) has been successfully executed, new date- and timestamped files are saved as </w:t>
-      </w:r>
-      <w:r>
-        <w:t>historic/</w:t>
-      </w:r>
-      <w:proofErr w:type="spellStart"/>
-      <w:r>
-        <w:t>weekly_data</w:t>
-      </w:r>
-      <w:proofErr w:type="spellEnd"/>
-      <w:r>
-        <w:t>/YYYY-MM-DD-HHMM.csv and historic/</w:t>
-      </w:r>
-      <w:proofErr w:type="spellStart"/>
-      <w:r>
-        <w:t>weekly_data</w:t>
-      </w:r>
-      <w:proofErr w:type="spellEnd"/>
-      <w:r>
-        <w:t>/YYYY-MM-DD-HHMM.txt</w:t>
-      </w:r>
-      <w:r>
-        <w:t xml:space="preserve"> which contain </w:t>
-      </w:r>
-      <w:proofErr w:type="gramStart"/>
-      <w:r>
-        <w:t>the truly</w:t>
-      </w:r>
-      <w:proofErr w:type="gramEnd"/>
-      <w:r>
-        <w:t xml:space="preserve"> novel information.</w:t>
+        <w:t>The main script in this project. It loops through each of the scripts in roundup_scripts/scrapers/XXX.py, gathering a data frame of all of the new data available from each website. Then it invokes the compare_historic(df) function from roundup_scripts/compare.py to see which of the scripts have already been seen, and which are truly novel. Compare_historic(df) uses data from papers_we_have_seen.txt to make this determination. Once compare_historic(df) has been successfully executed, new date- and timestamped files are saved as historic/weekly_data/YYYY-MM-DD-HHMM.csv and historic/weekly_data/YYYY-MM-DD-HHMM.txt which contain the truly novel information.</w:t>
       </w:r>
     </w:p>
     <w:p>
@@ -1722,15 +1520,7 @@
           <w:sz w:val="22"/>
           <w:szCs w:val="22"/>
         </w:rPr>
-        <w:t>troubleshooter</w:t>
-      </w:r>
-      <w:r>
-        <w:rPr>
-          <w:rFonts w:ascii="Times New Roman" w:hAnsi="Times New Roman" w:cs="Times New Roman"/>
-          <w:sz w:val="22"/>
-          <w:szCs w:val="22"/>
-        </w:rPr>
-        <w:t>.py</w:t>
+        <w:t>troubleshooter.py</w:t>
       </w:r>
     </w:p>
     <w:p>
@@ -1738,17 +1528,7 @@
         <w:ind w:left="360"/>
       </w:pPr>
       <w:r>
-        <w:t xml:space="preserve">A script Lorae is currently using on occasion to troubleshoot her code. Should she instead get </w:t>
-      </w:r>
-      <w:proofErr w:type="spellStart"/>
-      <w:proofErr w:type="gramStart"/>
-      <w:r>
-        <w:t>vscode</w:t>
-      </w:r>
-      <w:proofErr w:type="spellEnd"/>
-      <w:proofErr w:type="gramEnd"/>
-      <w:r>
-        <w:t xml:space="preserve"> so she is not using Notepad++ and IDLE? Probably. But for now, this works.</w:t>
+        <w:t>A script Lorae is currently using on occasion to troubleshoot her code. Should she instead get vscode so she is not using Notepad++ and IDLE? Probably. But for now, this works.</w:t>
       </w:r>
     </w:p>
     <w:p>
@@ -1857,15 +1637,7 @@
         <w:ind w:left="360"/>
       </w:pPr>
       <w:r>
-        <w:t xml:space="preserve">The necessary file to get your </w:t>
-      </w:r>
-      <w:proofErr w:type="spellStart"/>
-      <w:r>
-        <w:t>venv</w:t>
-      </w:r>
-      <w:proofErr w:type="spellEnd"/>
-      <w:r>
-        <w:t xml:space="preserve"> set up on this project.</w:t>
+        <w:t>The necessary file to get your venv set up on this project.</w:t>
       </w:r>
     </w:p>
     <w:p>
@@ -1943,15 +1715,7 @@
         </w:numPr>
       </w:pPr>
       <w:r>
-        <w:t xml:space="preserve">Setup the </w:t>
-      </w:r>
-      <w:proofErr w:type="spellStart"/>
-      <w:r>
-        <w:t>venv</w:t>
-      </w:r>
-      <w:proofErr w:type="spellEnd"/>
-      <w:r>
-        <w:t xml:space="preserve"> for the project using requirements.txt. You will only have to do this once. (If this step confuses you, please reference Python Tutorial v2.docx for more information.) </w:t>
+        <w:t xml:space="preserve">Setup the venv for the project using requirements.txt. You will only have to do this once. (If this step confuses you, please reference Python Tutorial v2.docx for more information.) </w:t>
       </w:r>
     </w:p>
     <w:p>
@@ -1963,15 +1727,7 @@
         </w:numPr>
       </w:pPr>
       <w:r>
-        <w:t xml:space="preserve">Activate the </w:t>
-      </w:r>
-      <w:proofErr w:type="spellStart"/>
-      <w:r>
-        <w:t>venv</w:t>
-      </w:r>
-      <w:proofErr w:type="spellEnd"/>
-      <w:r>
-        <w:t xml:space="preserve">. </w:t>
+        <w:t xml:space="preserve">Activate the venv. </w:t>
       </w:r>
     </w:p>
     <w:p>
@@ -1983,7 +1739,6 @@
           <w:szCs w:val="18"/>
         </w:rPr>
       </w:pPr>
-      <w:proofErr w:type="spellStart"/>
       <w:r>
         <w:rPr>
           <w:rFonts w:ascii="Courier New" w:hAnsi="Courier New" w:cs="Courier New"/>
@@ -1991,29 +1746,8 @@
           <w:szCs w:val="18"/>
           <w:highlight w:val="yellow"/>
         </w:rPr>
-        <w:t>venv</w:t>
-      </w:r>
-      <w:proofErr w:type="spellEnd"/>
-      <w:r>
-        <w:rPr>
-          <w:rFonts w:ascii="Courier New" w:hAnsi="Courier New" w:cs="Courier New"/>
-          <w:sz w:val="18"/>
-          <w:szCs w:val="18"/>
-          <w:highlight w:val="yellow"/>
-        </w:rPr>
-        <w:t>/Scripts/</w:t>
-      </w:r>
-      <w:proofErr w:type="gramStart"/>
-      <w:r>
-        <w:rPr>
-          <w:rFonts w:ascii="Courier New" w:hAnsi="Courier New" w:cs="Courier New"/>
-          <w:sz w:val="18"/>
-          <w:szCs w:val="18"/>
-          <w:highlight w:val="yellow"/>
-        </w:rPr>
-        <w:t>activate</w:t>
-      </w:r>
-      <w:proofErr w:type="gramEnd"/>
+        <w:t>venv/Scripts/activate</w:t>
+      </w:r>
     </w:p>
     <w:p>
       <w:pPr>
@@ -2027,15 +1761,7 @@
         <w:t xml:space="preserve">OPTIONAL STEP: </w:t>
       </w:r>
       <w:r>
-        <w:t xml:space="preserve">Now, open runall.py in your favorite text editor. Check that line 26 (or somewhere around there) matches the path to the </w:t>
-      </w:r>
-      <w:proofErr w:type="spellStart"/>
-      <w:r>
-        <w:t>venv</w:t>
-      </w:r>
-      <w:proofErr w:type="spellEnd"/>
-      <w:r>
-        <w:t xml:space="preserve"> you’ve set up. If you followed my directions on step 1-</w:t>
+        <w:t>Now, open runall.py in your favorite text editor. Check that line 26 (or somewhere around there) matches the path to the venv you’ve set up. If you followed my directions on step 1-</w:t>
       </w:r>
       <w:r>
         <w:t>4</w:t>
@@ -2061,9 +1787,18 @@
           <w:szCs w:val="18"/>
           <w:highlight w:val="yellow"/>
         </w:rPr>
-        <w:t xml:space="preserve"># Path to </w:t>
-      </w:r>
-      <w:proofErr w:type="spellStart"/>
+        <w:t># Path to venv python</w:t>
+      </w:r>
+    </w:p>
+    <w:p>
+      <w:pPr>
+        <w:pStyle w:val="ListParagraph"/>
+        <w:rPr>
+          <w:rFonts w:ascii="Courier New" w:hAnsi="Courier New" w:cs="Courier New"/>
+          <w:sz w:val="18"/>
+          <w:szCs w:val="18"/>
+        </w:rPr>
+      </w:pPr>
       <w:r>
         <w:rPr>
           <w:rFonts w:ascii="Courier New" w:hAnsi="Courier New" w:cs="Courier New"/>
@@ -2071,9 +1806,33 @@
           <w:szCs w:val="18"/>
           <w:highlight w:val="yellow"/>
         </w:rPr>
-        <w:t>venv</w:t>
-      </w:r>
-      <w:proofErr w:type="spellEnd"/>
+        <w:t>venv_python_path = " venv/Scripts/python.exe"</w:t>
+      </w:r>
+    </w:p>
+    <w:p>
+      <w:pPr>
+        <w:pStyle w:val="ListParagraph"/>
+        <w:rPr>
+          <w:rFonts w:ascii="Courier New" w:hAnsi="Courier New" w:cs="Courier New"/>
+          <w:sz w:val="18"/>
+          <w:szCs w:val="18"/>
+        </w:rPr>
+      </w:pPr>
+    </w:p>
+    <w:p>
+      <w:pPr>
+        <w:pStyle w:val="ListParagraph"/>
+        <w:numPr>
+          <w:ilvl w:val="0"/>
+          <w:numId w:val="5"/>
+        </w:numPr>
+      </w:pPr>
+      <w:r>
+        <w:t>Go back to PowerShell. With the venv active, run the script runall.py:</w:t>
+      </w:r>
+      <w:r>
+        <w:br/>
+      </w:r>
       <w:r>
         <w:rPr>
           <w:rFonts w:ascii="Courier New" w:hAnsi="Courier New" w:cs="Courier New"/>
@@ -2081,154 +1840,25 @@
           <w:szCs w:val="18"/>
           <w:highlight w:val="yellow"/>
         </w:rPr>
-        <w:t xml:space="preserve"> python</w:t>
+        <w:t>python runall.py</w:t>
       </w:r>
     </w:p>
     <w:p>
       <w:pPr>
         <w:pStyle w:val="ListParagraph"/>
-        <w:rPr>
-          <w:rFonts w:ascii="Courier New" w:hAnsi="Courier New" w:cs="Courier New"/>
-          <w:sz w:val="18"/>
-          <w:szCs w:val="18"/>
-        </w:rPr>
-      </w:pPr>
-      <w:proofErr w:type="spellStart"/>
-      <w:r>
-        <w:rPr>
-          <w:rFonts w:ascii="Courier New" w:hAnsi="Courier New" w:cs="Courier New"/>
-          <w:sz w:val="18"/>
-          <w:szCs w:val="18"/>
-          <w:highlight w:val="yellow"/>
-        </w:rPr>
-        <w:t>venv_python_path</w:t>
-      </w:r>
-      <w:proofErr w:type="spellEnd"/>
-      <w:r>
-        <w:rPr>
-          <w:rFonts w:ascii="Courier New" w:hAnsi="Courier New" w:cs="Courier New"/>
-          <w:sz w:val="18"/>
-          <w:szCs w:val="18"/>
-          <w:highlight w:val="yellow"/>
-        </w:rPr>
-        <w:t xml:space="preserve"> = "</w:t>
-      </w:r>
-      <w:r>
-        <w:rPr>
-          <w:rFonts w:ascii="Courier New" w:hAnsi="Courier New" w:cs="Courier New"/>
-          <w:sz w:val="18"/>
-          <w:szCs w:val="18"/>
-          <w:highlight w:val="yellow"/>
-        </w:rPr>
-        <w:t xml:space="preserve"> </w:t>
-      </w:r>
-      <w:proofErr w:type="spellStart"/>
-      <w:r>
-        <w:rPr>
-          <w:rFonts w:ascii="Courier New" w:hAnsi="Courier New" w:cs="Courier New"/>
-          <w:sz w:val="18"/>
-          <w:szCs w:val="18"/>
-          <w:highlight w:val="yellow"/>
-        </w:rPr>
-        <w:t>venv</w:t>
-      </w:r>
-      <w:proofErr w:type="spellEnd"/>
-      <w:r>
-        <w:rPr>
-          <w:rFonts w:ascii="Courier New" w:hAnsi="Courier New" w:cs="Courier New"/>
-          <w:sz w:val="18"/>
-          <w:szCs w:val="18"/>
-          <w:highlight w:val="yellow"/>
-        </w:rPr>
-        <w:t>/Scripts/python.exe"</w:t>
+      </w:pPr>
+      <w:r>
+        <w:t>If this doesn’t work, try typing “python3” instead of “python”.</w:t>
       </w:r>
     </w:p>
     <w:p>
       <w:pPr>
         <w:pStyle w:val="ListParagraph"/>
-        <w:rPr>
-          <w:rFonts w:ascii="Courier New" w:hAnsi="Courier New" w:cs="Courier New"/>
-          <w:sz w:val="18"/>
-          <w:szCs w:val="18"/>
-        </w:rPr>
       </w:pPr>
     </w:p>
     <w:p>
-      <w:pPr>
-        <w:pStyle w:val="ListParagraph"/>
-        <w:numPr>
-          <w:ilvl w:val="0"/>
-          <w:numId w:val="5"/>
-        </w:numPr>
-      </w:pPr>
-      <w:r>
-        <w:t xml:space="preserve">Go back to PowerShell. With the </w:t>
-      </w:r>
-      <w:proofErr w:type="spellStart"/>
-      <w:r>
-        <w:t>venv</w:t>
-      </w:r>
-      <w:proofErr w:type="spellEnd"/>
-      <w:r>
-        <w:t xml:space="preserve"> active, run the script runall.py:</w:t>
-      </w:r>
-      <w:r>
-        <w:br/>
-      </w:r>
-      <w:r>
-        <w:rPr>
-          <w:rFonts w:ascii="Courier New" w:hAnsi="Courier New" w:cs="Courier New"/>
-          <w:sz w:val="18"/>
-          <w:szCs w:val="18"/>
-          <w:highlight w:val="yellow"/>
-        </w:rPr>
-        <w:t>python</w:t>
-      </w:r>
-      <w:r>
-        <w:rPr>
-          <w:rFonts w:ascii="Courier New" w:hAnsi="Courier New" w:cs="Courier New"/>
-          <w:sz w:val="18"/>
-          <w:szCs w:val="18"/>
-          <w:highlight w:val="yellow"/>
-        </w:rPr>
-        <w:t xml:space="preserve"> </w:t>
-      </w:r>
-      <w:proofErr w:type="gramStart"/>
-      <w:r>
-        <w:rPr>
-          <w:rFonts w:ascii="Courier New" w:hAnsi="Courier New" w:cs="Courier New"/>
-          <w:sz w:val="18"/>
-          <w:szCs w:val="18"/>
-          <w:highlight w:val="yellow"/>
-        </w:rPr>
-        <w:t>runall.py</w:t>
-      </w:r>
-      <w:proofErr w:type="gramEnd"/>
-    </w:p>
-    <w:p>
-      <w:pPr>
-        <w:pStyle w:val="ListParagraph"/>
-      </w:pPr>
-      <w:r>
-        <w:t>If this doesn’t work, try typing “python3” instead of “python”.</w:t>
-      </w:r>
-    </w:p>
-    <w:p>
-      <w:pPr>
-        <w:pStyle w:val="ListParagraph"/>
-      </w:pPr>
-    </w:p>
-    <w:p>
-      <w:r>
-        <w:t xml:space="preserve">In summary, it takes only 3 lines of code in PowerShell (after the </w:t>
-      </w:r>
-      <w:proofErr w:type="spellStart"/>
-      <w:r>
-        <w:t>venv</w:t>
-      </w:r>
-      <w:proofErr w:type="spellEnd"/>
-      <w:r>
-        <w:t xml:space="preserve"> has been set up):</w:t>
+      <w:r>
+        <w:t>In summary, it takes only 3 lines of code in PowerShell (after the venv has been set up):</w:t>
       </w:r>
     </w:p>
     <w:p>
@@ -2259,7 +1889,6 @@
           <w:szCs w:val="18"/>
         </w:rPr>
       </w:pPr>
-      <w:proofErr w:type="spellStart"/>
       <w:r>
         <w:rPr>
           <w:rFonts w:ascii="Courier New" w:hAnsi="Courier New" w:cs="Courier New"/>
@@ -2267,29 +1896,8 @@
           <w:szCs w:val="18"/>
           <w:highlight w:val="yellow"/>
         </w:rPr>
-        <w:t>venv</w:t>
-      </w:r>
-      <w:proofErr w:type="spellEnd"/>
-      <w:r>
-        <w:rPr>
-          <w:rFonts w:ascii="Courier New" w:hAnsi="Courier New" w:cs="Courier New"/>
-          <w:sz w:val="18"/>
-          <w:szCs w:val="18"/>
-          <w:highlight w:val="yellow"/>
-        </w:rPr>
-        <w:t>/Scripts/</w:t>
-      </w:r>
-      <w:proofErr w:type="gramStart"/>
-      <w:r>
-        <w:rPr>
-          <w:rFonts w:ascii="Courier New" w:hAnsi="Courier New" w:cs="Courier New"/>
-          <w:sz w:val="18"/>
-          <w:szCs w:val="18"/>
-          <w:highlight w:val="yellow"/>
-        </w:rPr>
-        <w:t>activate</w:t>
-      </w:r>
-      <w:proofErr w:type="gramEnd"/>
+        <w:t>venv/Scripts/activate</w:t>
+      </w:r>
     </w:p>
     <w:p>
       <w:pPr>
@@ -2316,15 +1924,7 @@
         <w:t xml:space="preserve">Results of your run will be located in </w:t>
       </w:r>
       <w:r>
-        <w:t>historic/</w:t>
-      </w:r>
-      <w:proofErr w:type="spellStart"/>
-      <w:r>
-        <w:t>weekly_data</w:t>
-      </w:r>
-      <w:proofErr w:type="spellEnd"/>
-      <w:r>
-        <w:t>/YYYY-MM-DD-HHMM.csv</w:t>
+        <w:t>historic/weekly_data/YYYY-MM-DD-HHMM.csv</w:t>
       </w:r>
       <w:r>
         <w:t>.</w:t>
@@ -2370,15 +1970,7 @@
         </w:numPr>
       </w:pPr>
       <w:r>
-        <w:t xml:space="preserve">On Mac, file paths are slightly different when setting </w:t>
-      </w:r>
-      <w:proofErr w:type="spellStart"/>
-      <w:r>
-        <w:t>venv</w:t>
-      </w:r>
-      <w:proofErr w:type="spellEnd"/>
-      <w:r>
-        <w:t xml:space="preserve"> path. Might be helpful to detail this in the readme.</w:t>
+        <w:t>On Mac, file paths are slightly different when setting venv path. Might be helpful to detail this in the readme.</w:t>
       </w:r>
     </w:p>
     <w:p>
@@ -2390,39 +1982,7 @@
         </w:numPr>
       </w:pPr>
       <w:r>
-        <w:t xml:space="preserve">Spyder on my computer must have something else named “scripts”, because when I tried to import </w:t>
-      </w:r>
-      <w:proofErr w:type="spellStart"/>
-      <w:r>
-        <w:t>compare_new_data</w:t>
-      </w:r>
-      <w:proofErr w:type="spellEnd"/>
-      <w:r>
-        <w:t xml:space="preserve">, I kept running into a </w:t>
-      </w:r>
-      <w:proofErr w:type="spellStart"/>
-      <w:r>
-        <w:t>ModuleNotFound</w:t>
-      </w:r>
-      <w:proofErr w:type="spellEnd"/>
-      <w:r>
-        <w:t xml:space="preserve"> error. This was fixed when I changed the “scripts” folder name to “</w:t>
-      </w:r>
-      <w:proofErr w:type="spellStart"/>
-      <w:r>
-        <w:t>roundup_scripts</w:t>
-      </w:r>
-      <w:proofErr w:type="spellEnd"/>
-      <w:r>
-        <w:t xml:space="preserve">”. I didn’t get this error when I ran directly from </w:t>
-      </w:r>
-      <w:proofErr w:type="gramStart"/>
-      <w:r>
-        <w:t>terminal</w:t>
-      </w:r>
-      <w:proofErr w:type="gramEnd"/>
-      <w:r>
-        <w:t>, however.</w:t>
+        <w:t>Spyder on my computer must have something else named “scripts”, because when I tried to import compare_new_data, I kept running into a ModuleNotFound error. This was fixed when I changed the “scripts” folder name to “roundup_scripts”. I didn’t get this error when I ran directly from terminal, however.</w:t>
       </w:r>
     </w:p>
     <w:p>
@@ -2435,31 +1995,7 @@
       </w:pPr>
       <w:r>
         <w:lastRenderedPageBreak/>
-        <w:t xml:space="preserve">There was a merging issue in line 29 under data_compare.py. If you </w:t>
-      </w:r>
-      <w:proofErr w:type="spellStart"/>
-      <w:r>
-        <w:t>specifiy</w:t>
-      </w:r>
-      <w:proofErr w:type="spellEnd"/>
-      <w:r>
-        <w:t xml:space="preserve"> </w:t>
-      </w:r>
-      <w:proofErr w:type="spellStart"/>
-      <w:r>
-        <w:t>right_on</w:t>
-      </w:r>
-      <w:proofErr w:type="spellEnd"/>
-      <w:r>
-        <w:t xml:space="preserve"> and </w:t>
-      </w:r>
-      <w:proofErr w:type="spellStart"/>
-      <w:r>
-        <w:t>left_on</w:t>
-      </w:r>
-      <w:proofErr w:type="spellEnd"/>
-      <w:r>
-        <w:t xml:space="preserve"> to “Number”, this fixes the issue (not sure what it was trying to merge on before).</w:t>
+        <w:t>There was a merging issue in line 29 under data_compare.py. If you specifiy right_on and left_on to “Number”, this fixes the issue (not sure what it was trying to merge on before).</w:t>
       </w:r>
     </w:p>
     <w:p>
@@ -2471,33 +2007,7 @@
         </w:numPr>
       </w:pPr>
       <w:r>
-        <w:t xml:space="preserve">There </w:t>
-      </w:r>
-      <w:proofErr w:type="gramStart"/>
-      <w:r>
-        <w:t>some</w:t>
-      </w:r>
-      <w:proofErr w:type="gramEnd"/>
-      <w:r>
-        <w:t xml:space="preserve"> issues with the code when you tried to merge the hist and recent </w:t>
-      </w:r>
-      <w:proofErr w:type="spellStart"/>
-      <w:r>
-        <w:t>df’s</w:t>
-      </w:r>
-      <w:proofErr w:type="spellEnd"/>
-      <w:r>
-        <w:t xml:space="preserve">, so I replaced it with the </w:t>
-      </w:r>
-      <w:proofErr w:type="spellStart"/>
-      <w:proofErr w:type="gramStart"/>
-      <w:r>
-        <w:t>pd.concat</w:t>
-      </w:r>
-      <w:proofErr w:type="spellEnd"/>
-      <w:proofErr w:type="gramEnd"/>
-      <w:r>
-        <w:t xml:space="preserve"> function and filtered out duplicate numbers.</w:t>
+        <w:t>There some issues with the code when you tried to merge the hist and recent df’s, so I replaced it with the pd.concat function and filtered out duplicate numbers.</w:t>
       </w:r>
     </w:p>
     <w:p/>
@@ -5407,7 +4917,7 @@
   <dgm:whole/>
   <dgm:extLst>
     <a:ext uri="http://schemas.microsoft.com/office/drawing/2008/diagram">
-      <dsp:dataModelExt xmlns:dsp="http://schemas.microsoft.com/office/drawing/2008/diagram" relId="rId20" minVer="http://schemas.openxmlformats.org/drawingml/2006/diagram"/>
+      <dsp:dataModelExt xmlns:dsp="http://schemas.microsoft.com/office/drawing/2008/diagram" relId="rId21" minVer="http://schemas.openxmlformats.org/drawingml/2006/diagram"/>
     </a:ext>
   </dgm:extLst>
 </dgm:dataModel>

</xml_diff>

<commit_message>
Fed_Board_Notes.py now plugged in
</commit_message>
<xml_diff>
--- a/README.docx
+++ b/README.docx
@@ -1,6 +1,6 @@
 
 <file path=word/document.xml><?xml version="1.0" encoding="utf-8"?>
-<w:document xmlns:wpc="http://schemas.microsoft.com/office/word/2010/wordprocessingCanvas" xmlns:cx="http://schemas.microsoft.com/office/drawing/2014/chartex" xmlns:cx1="http://schemas.microsoft.com/office/drawing/2015/9/8/chartex" xmlns:cx2="http://schemas.microsoft.com/office/drawing/2015/10/21/chartex" xmlns:cx3="http://schemas.microsoft.com/office/drawing/2016/5/9/chartex" xmlns:cx4="http://schemas.microsoft.com/office/drawing/2016/5/10/chartex" xmlns:cx5="http://schemas.microsoft.com/office/drawing/2016/5/11/chartex" xmlns:cx6="http://schemas.microsoft.com/office/drawing/2016/5/12/chartex" xmlns:cx7="http://schemas.microsoft.com/office/drawing/2016/5/13/chartex" xmlns:cx8="http://schemas.microsoft.com/office/drawing/2016/5/14/chartex" xmlns:mc="http://schemas.openxmlformats.org/markup-compatibility/2006" xmlns:aink="http://schemas.microsoft.com/office/drawing/2016/ink" xmlns:am3d="http://schemas.microsoft.com/office/drawing/2017/model3d" xmlns:o="urn:schemas-microsoft-com:office:office" xmlns:r="http://schemas.openxmlformats.org/officeDocument/2006/relationships" xmlns:m="http://schemas.openxmlformats.org/officeDocument/2006/math" xmlns:v="urn:schemas-microsoft-com:vml" xmlns:wp14="http://schemas.microsoft.com/office/word/2010/wordprocessingDrawing" xmlns:wp="http://schemas.openxmlformats.org/drawingml/2006/wordprocessingDrawing" xmlns:w10="urn:schemas-microsoft-com:office:word" xmlns:w="http://schemas.openxmlformats.org/wordprocessingml/2006/main" xmlns:w14="http://schemas.microsoft.com/office/word/2010/wordml" xmlns:w15="http://schemas.microsoft.com/office/word/2012/wordml" xmlns:w16cex="http://schemas.microsoft.com/office/word/2018/wordml/cex" xmlns:w16cid="http://schemas.microsoft.com/office/word/2016/wordml/cid" xmlns:w16="http://schemas.microsoft.com/office/word/2018/wordml" xmlns:w16se="http://schemas.microsoft.com/office/word/2015/wordml/symex" xmlns:wpg="http://schemas.microsoft.com/office/word/2010/wordprocessingGroup" xmlns:wpi="http://schemas.microsoft.com/office/word/2010/wordprocessingInk" xmlns:wne="http://schemas.microsoft.com/office/word/2006/wordml" xmlns:wps="http://schemas.microsoft.com/office/word/2010/wordprocessingShape" mc:Ignorable="w14 w15 w16se w16cid w16 w16cex wp14">
+<w:document xmlns:wpc="http://schemas.microsoft.com/office/word/2010/wordprocessingCanvas" xmlns:cx="http://schemas.microsoft.com/office/drawing/2014/chartex" xmlns:cx1="http://schemas.microsoft.com/office/drawing/2015/9/8/chartex" xmlns:cx2="http://schemas.microsoft.com/office/drawing/2015/10/21/chartex" xmlns:cx3="http://schemas.microsoft.com/office/drawing/2016/5/9/chartex" xmlns:cx4="http://schemas.microsoft.com/office/drawing/2016/5/10/chartex" xmlns:cx5="http://schemas.microsoft.com/office/drawing/2016/5/11/chartex" xmlns:cx6="http://schemas.microsoft.com/office/drawing/2016/5/12/chartex" xmlns:cx7="http://schemas.microsoft.com/office/drawing/2016/5/13/chartex" xmlns:cx8="http://schemas.microsoft.com/office/drawing/2016/5/14/chartex" xmlns:mc="http://schemas.openxmlformats.org/markup-compatibility/2006" xmlns:aink="http://schemas.microsoft.com/office/drawing/2016/ink" xmlns:am3d="http://schemas.microsoft.com/office/drawing/2017/model3d" xmlns:o="urn:schemas-microsoft-com:office:office" xmlns:oel="http://schemas.microsoft.com/office/2019/extlst" xmlns:r="http://schemas.openxmlformats.org/officeDocument/2006/relationships" xmlns:m="http://schemas.openxmlformats.org/officeDocument/2006/math" xmlns:v="urn:schemas-microsoft-com:vml" xmlns:wp14="http://schemas.microsoft.com/office/word/2010/wordprocessingDrawing" xmlns:wp="http://schemas.openxmlformats.org/drawingml/2006/wordprocessingDrawing" xmlns:w10="urn:schemas-microsoft-com:office:word" xmlns:w="http://schemas.openxmlformats.org/wordprocessingml/2006/main" xmlns:w14="http://schemas.microsoft.com/office/word/2010/wordml" xmlns:w15="http://schemas.microsoft.com/office/word/2012/wordml" xmlns:w16cex="http://schemas.microsoft.com/office/word/2018/wordml/cex" xmlns:w16cid="http://schemas.microsoft.com/office/word/2016/wordml/cid" xmlns:w16="http://schemas.microsoft.com/office/word/2018/wordml" xmlns:w16sdtdh="http://schemas.microsoft.com/office/word/2020/wordml/sdtdatahash" xmlns:w16se="http://schemas.microsoft.com/office/word/2015/wordml/symex" xmlns:wpg="http://schemas.microsoft.com/office/word/2010/wordprocessingGroup" xmlns:wpi="http://schemas.microsoft.com/office/word/2010/wordprocessingInk" xmlns:wne="http://schemas.microsoft.com/office/word/2006/wordml" xmlns:wps="http://schemas.microsoft.com/office/word/2010/wordprocessingShape" mc:Ignorable="w14 w15 w16se w16cid w16 w16cex w16sdtdh wp14">
   <w:body>
     <w:p>
       <w:pPr>
@@ -1441,7 +1441,15 @@
       </w:r>
       <w:proofErr w:type="spellEnd"/>
       <w:r>
-        <w:t>(df). The function</w:t>
+        <w:t>(</w:t>
+      </w:r>
+      <w:proofErr w:type="spellStart"/>
+      <w:r>
+        <w:t>df</w:t>
+      </w:r>
+      <w:proofErr w:type="spellEnd"/>
+      <w:r>
+        <w:t>). The function</w:t>
       </w:r>
       <w:r>
         <w:t xml:space="preserve"> </w:t>
@@ -1594,23 +1602,47 @@
       </w:r>
       <w:proofErr w:type="spellEnd"/>
       <w:r>
-        <w:t xml:space="preserve">(df) function from roundup_scripts/compare.py to see which of the scripts have already been seen, and which are truly novel. </w:t>
+        <w:t>(</w:t>
       </w:r>
       <w:proofErr w:type="spellStart"/>
       <w:r>
+        <w:t>df</w:t>
+      </w:r>
+      <w:proofErr w:type="spellEnd"/>
+      <w:r>
+        <w:t xml:space="preserve">) function from roundup_scripts/compare.py to see which of the scripts have already been seen, and which are truly novel. </w:t>
+      </w:r>
+      <w:proofErr w:type="spellStart"/>
+      <w:r>
         <w:t>Compare_historic</w:t>
       </w:r>
       <w:proofErr w:type="spellEnd"/>
       <w:r>
-        <w:t xml:space="preserve">(df) uses data from papers_we_have_seen.txt to make this determination. Once </w:t>
+        <w:t>(</w:t>
       </w:r>
       <w:proofErr w:type="spellStart"/>
       <w:r>
+        <w:t>df</w:t>
+      </w:r>
+      <w:proofErr w:type="spellEnd"/>
+      <w:r>
+        <w:t xml:space="preserve">) uses data from papers_we_have_seen.txt to make this determination. Once </w:t>
+      </w:r>
+      <w:proofErr w:type="spellStart"/>
+      <w:r>
         <w:t>compare_historic</w:t>
       </w:r>
       <w:proofErr w:type="spellEnd"/>
       <w:r>
-        <w:t>(df) has been successfully executed, new date- and timestamped files are saved as historic/</w:t>
+        <w:t>(</w:t>
+      </w:r>
+      <w:proofErr w:type="spellStart"/>
+      <w:r>
+        <w:t>df</w:t>
+      </w:r>
+      <w:proofErr w:type="spellEnd"/>
+      <w:r>
+        <w:t>) has been successfully executed, new date- and timestamped files are saved as historic/</w:t>
       </w:r>
       <w:proofErr w:type="spellStart"/>
       <w:r>
@@ -2335,10 +2367,13 @@
         </w:numPr>
       </w:pPr>
       <w:r>
-        <w:t xml:space="preserve">Aug 10, 2023: </w:t>
-      </w:r>
-      <w:r>
-        <w:t xml:space="preserve">Do Fed Notes: </w:t>
+        <w:rPr>
+          <w:color w:val="FF0000"/>
+        </w:rPr>
+        <w:t>DONE 8/11/2023</w:t>
+      </w:r>
+      <w:r>
+        <w:t xml:space="preserve">Aug 10, 2023: Do Fed Notes: </w:t>
       </w:r>
       <w:hyperlink r:id="rId25" w:history="1">
         <w:r>
@@ -2478,7 +2513,15 @@
         </w:numPr>
       </w:pPr>
       <w:r>
-        <w:t xml:space="preserve">There some issues with the code when you tried to merge the hist and recent df’s, so I replaced it with the </w:t>
+        <w:t xml:space="preserve">There </w:t>
+      </w:r>
+      <w:proofErr w:type="gramStart"/>
+      <w:r>
+        <w:t>some</w:t>
+      </w:r>
+      <w:proofErr w:type="gramEnd"/>
+      <w:r>
+        <w:t xml:space="preserve"> issues with the code when you tried to merge the hist and recent df’s, so I replaced it with the </w:t>
       </w:r>
       <w:proofErr w:type="spellStart"/>
       <w:proofErr w:type="gramStart"/>
@@ -2504,7 +2547,7 @@
 </file>
 
 <file path=word/numbering.xml><?xml version="1.0" encoding="utf-8"?>
-<w:numbering xmlns:wpc="http://schemas.microsoft.com/office/word/2010/wordprocessingCanvas" xmlns:cx="http://schemas.microsoft.com/office/drawing/2014/chartex" xmlns:cx1="http://schemas.microsoft.com/office/drawing/2015/9/8/chartex" xmlns:cx2="http://schemas.microsoft.com/office/drawing/2015/10/21/chartex" xmlns:cx3="http://schemas.microsoft.com/office/drawing/2016/5/9/chartex" xmlns:cx4="http://schemas.microsoft.com/office/drawing/2016/5/10/chartex" xmlns:cx5="http://schemas.microsoft.com/office/drawing/2016/5/11/chartex" xmlns:cx6="http://schemas.microsoft.com/office/drawing/2016/5/12/chartex" xmlns:cx7="http://schemas.microsoft.com/office/drawing/2016/5/13/chartex" xmlns:cx8="http://schemas.microsoft.com/office/drawing/2016/5/14/chartex" xmlns:mc="http://schemas.openxmlformats.org/markup-compatibility/2006" xmlns:aink="http://schemas.microsoft.com/office/drawing/2016/ink" xmlns:am3d="http://schemas.microsoft.com/office/drawing/2017/model3d" xmlns:o="urn:schemas-microsoft-com:office:office" xmlns:r="http://schemas.openxmlformats.org/officeDocument/2006/relationships" xmlns:m="http://schemas.openxmlformats.org/officeDocument/2006/math" xmlns:v="urn:schemas-microsoft-com:vml" xmlns:wp14="http://schemas.microsoft.com/office/word/2010/wordprocessingDrawing" xmlns:wp="http://schemas.openxmlformats.org/drawingml/2006/wordprocessingDrawing" xmlns:w10="urn:schemas-microsoft-com:office:word" xmlns:w="http://schemas.openxmlformats.org/wordprocessingml/2006/main" xmlns:w14="http://schemas.microsoft.com/office/word/2010/wordml" xmlns:w15="http://schemas.microsoft.com/office/word/2012/wordml" xmlns:w16cex="http://schemas.microsoft.com/office/word/2018/wordml/cex" xmlns:w16cid="http://schemas.microsoft.com/office/word/2016/wordml/cid" xmlns:w16="http://schemas.microsoft.com/office/word/2018/wordml" xmlns:w16se="http://schemas.microsoft.com/office/word/2015/wordml/symex" xmlns:wpg="http://schemas.microsoft.com/office/word/2010/wordprocessingGroup" xmlns:wpi="http://schemas.microsoft.com/office/word/2010/wordprocessingInk" xmlns:wne="http://schemas.microsoft.com/office/word/2006/wordml" xmlns:wps="http://schemas.microsoft.com/office/word/2010/wordprocessingShape" mc:Ignorable="w14 w15 w16se w16cid w16 w16cex wp14">
+<w:numbering xmlns:wpc="http://schemas.microsoft.com/office/word/2010/wordprocessingCanvas" xmlns:cx="http://schemas.microsoft.com/office/drawing/2014/chartex" xmlns:cx1="http://schemas.microsoft.com/office/drawing/2015/9/8/chartex" xmlns:cx2="http://schemas.microsoft.com/office/drawing/2015/10/21/chartex" xmlns:cx3="http://schemas.microsoft.com/office/drawing/2016/5/9/chartex" xmlns:cx4="http://schemas.microsoft.com/office/drawing/2016/5/10/chartex" xmlns:cx5="http://schemas.microsoft.com/office/drawing/2016/5/11/chartex" xmlns:cx6="http://schemas.microsoft.com/office/drawing/2016/5/12/chartex" xmlns:cx7="http://schemas.microsoft.com/office/drawing/2016/5/13/chartex" xmlns:cx8="http://schemas.microsoft.com/office/drawing/2016/5/14/chartex" xmlns:mc="http://schemas.openxmlformats.org/markup-compatibility/2006" xmlns:aink="http://schemas.microsoft.com/office/drawing/2016/ink" xmlns:am3d="http://schemas.microsoft.com/office/drawing/2017/model3d" xmlns:o="urn:schemas-microsoft-com:office:office" xmlns:oel="http://schemas.microsoft.com/office/2019/extlst" xmlns:r="http://schemas.openxmlformats.org/officeDocument/2006/relationships" xmlns:m="http://schemas.openxmlformats.org/officeDocument/2006/math" xmlns:v="urn:schemas-microsoft-com:vml" xmlns:wp14="http://schemas.microsoft.com/office/word/2010/wordprocessingDrawing" xmlns:wp="http://schemas.openxmlformats.org/drawingml/2006/wordprocessingDrawing" xmlns:w10="urn:schemas-microsoft-com:office:word" xmlns:w="http://schemas.openxmlformats.org/wordprocessingml/2006/main" xmlns:w14="http://schemas.microsoft.com/office/word/2010/wordml" xmlns:w15="http://schemas.microsoft.com/office/word/2012/wordml" xmlns:w16cex="http://schemas.microsoft.com/office/word/2018/wordml/cex" xmlns:w16cid="http://schemas.microsoft.com/office/word/2016/wordml/cid" xmlns:w16="http://schemas.microsoft.com/office/word/2018/wordml" xmlns:w16sdtdh="http://schemas.microsoft.com/office/word/2020/wordml/sdtdatahash" xmlns:w16se="http://schemas.microsoft.com/office/word/2015/wordml/symex" xmlns:wpg="http://schemas.microsoft.com/office/word/2010/wordprocessingGroup" xmlns:wpi="http://schemas.microsoft.com/office/word/2010/wordprocessingInk" xmlns:wne="http://schemas.microsoft.com/office/word/2006/wordml" xmlns:wps="http://schemas.microsoft.com/office/word/2010/wordprocessingShape" mc:Ignorable="w14 w15 w16se w16cid w16 w16cex w16sdtdh wp14">
   <w:abstractNum w:abstractNumId="0" w15:restartNumberingAfterBreak="0">
     <w:nsid w:val="1AC23EE2"/>
     <w:multiLevelType w:val="hybridMultilevel"/>
@@ -3043,26 +3086,26 @@
       </w:rPr>
     </w:lvl>
   </w:abstractNum>
-  <w:num w:numId="1">
+  <w:num w:numId="1" w16cid:durableId="353698323">
     <w:abstractNumId w:val="4"/>
   </w:num>
-  <w:num w:numId="2">
+  <w:num w:numId="2" w16cid:durableId="336007914">
     <w:abstractNumId w:val="3"/>
   </w:num>
-  <w:num w:numId="3">
+  <w:num w:numId="3" w16cid:durableId="283734892">
     <w:abstractNumId w:val="1"/>
   </w:num>
-  <w:num w:numId="4">
+  <w:num w:numId="4" w16cid:durableId="51662997">
     <w:abstractNumId w:val="0"/>
   </w:num>
-  <w:num w:numId="5">
+  <w:num w:numId="5" w16cid:durableId="18053024">
     <w:abstractNumId w:val="2"/>
   </w:num>
 </w:numbering>
 </file>
 
 <file path=word/styles.xml><?xml version="1.0" encoding="utf-8"?>
-<w:styles xmlns:mc="http://schemas.openxmlformats.org/markup-compatibility/2006" xmlns:r="http://schemas.openxmlformats.org/officeDocument/2006/relationships" xmlns:w="http://schemas.openxmlformats.org/wordprocessingml/2006/main" xmlns:w14="http://schemas.microsoft.com/office/word/2010/wordml" xmlns:w15="http://schemas.microsoft.com/office/word/2012/wordml" xmlns:w16cex="http://schemas.microsoft.com/office/word/2018/wordml/cex" xmlns:w16cid="http://schemas.microsoft.com/office/word/2016/wordml/cid" xmlns:w16="http://schemas.microsoft.com/office/word/2018/wordml" xmlns:w16se="http://schemas.microsoft.com/office/word/2015/wordml/symex" mc:Ignorable="w14 w15 w16se w16cid w16 w16cex">
+<w:styles xmlns:mc="http://schemas.openxmlformats.org/markup-compatibility/2006" xmlns:r="http://schemas.openxmlformats.org/officeDocument/2006/relationships" xmlns:w="http://schemas.openxmlformats.org/wordprocessingml/2006/main" xmlns:w14="http://schemas.microsoft.com/office/word/2010/wordml" xmlns:w15="http://schemas.microsoft.com/office/word/2012/wordml" xmlns:w16cex="http://schemas.microsoft.com/office/word/2018/wordml/cex" xmlns:w16cid="http://schemas.microsoft.com/office/word/2016/wordml/cid" xmlns:w16="http://schemas.microsoft.com/office/word/2018/wordml" xmlns:w16sdtdh="http://schemas.microsoft.com/office/word/2020/wordml/sdtdatahash" xmlns:w16se="http://schemas.microsoft.com/office/word/2015/wordml/symex" mc:Ignorable="w14 w15 w16se w16cid w16 w16cex w16sdtdh">
   <w:docDefaults>
     <w:rPrDefault>
       <w:rPr>

</xml_diff>